<commit_message>
Website UC & Req
</commit_message>
<xml_diff>
--- a/Documents/URS_Group2_Final.docx
+++ b/Documents/URS_Group2_Final.docx
@@ -1855,7 +1855,7 @@
     </w:p>
     <w:p>
       <w:pPr>
-        <w:pStyle w:val="Heading1"/>
+        <w:pStyle w:val="Kop1"/>
         <w:numPr>
           <w:ilvl w:val="0"/>
           <w:numId w:val="3"/>
@@ -1987,7 +1987,7 @@
     <w:bookmarkEnd w:id="3"/>
     <w:p>
       <w:pPr>
-        <w:pStyle w:val="Heading1"/>
+        <w:pStyle w:val="Kop1"/>
         <w:numPr>
           <w:ilvl w:val="0"/>
           <w:numId w:val="3"/>
@@ -2079,25 +2079,7 @@
           <w:sz w:val="24"/>
           <w:szCs w:val="24"/>
         </w:rPr>
-        <w:t xml:space="preserve">, a franchise that has opened its first shop in Eindhoven with expectations to grow further into other cities. </w:t>
-      </w:r>
-      <w:proofErr w:type="gramStart"/>
-      <w:r>
-        <w:rPr>
-          <w:rFonts w:ascii="Montserrat" w:eastAsia="Montserrat" w:hAnsi="Montserrat" w:cs="Montserrat"/>
-          <w:sz w:val="24"/>
-          <w:szCs w:val="24"/>
-        </w:rPr>
-        <w:t>At the moment</w:t>
-      </w:r>
-      <w:proofErr w:type="gramEnd"/>
-      <w:r>
-        <w:rPr>
-          <w:rFonts w:ascii="Montserrat" w:eastAsia="Montserrat" w:hAnsi="Montserrat" w:cs="Montserrat"/>
-          <w:sz w:val="24"/>
-          <w:szCs w:val="24"/>
-        </w:rPr>
-        <w:t xml:space="preserve"> it sells home appliances, </w:t>
+        <w:t xml:space="preserve">, a franchise that has opened its first shop in Eindhoven with expectations to grow further into other cities. At the moment it sells home appliances, </w:t>
       </w:r>
       <w:r>
         <w:rPr>
@@ -2349,25 +2331,7 @@
           <w:sz w:val="24"/>
           <w:szCs w:val="24"/>
         </w:rPr>
-        <w:t xml:space="preserve">observing their employees and stocks is becoming more difficult. </w:t>
-      </w:r>
-      <w:proofErr w:type="gramStart"/>
-      <w:r>
-        <w:rPr>
-          <w:rFonts w:ascii="Montserrat" w:eastAsia="Montserrat" w:hAnsi="Montserrat" w:cs="Montserrat"/>
-          <w:sz w:val="24"/>
-          <w:szCs w:val="24"/>
-        </w:rPr>
-        <w:t>So</w:t>
-      </w:r>
-      <w:proofErr w:type="gramEnd"/>
-      <w:r>
-        <w:rPr>
-          <w:rFonts w:ascii="Montserrat" w:eastAsia="Montserrat" w:hAnsi="Montserrat" w:cs="Montserrat"/>
-          <w:sz w:val="24"/>
-          <w:szCs w:val="24"/>
-        </w:rPr>
-        <w:t xml:space="preserve"> the manager from Media Bazaar “Mrs. </w:t>
+        <w:t xml:space="preserve">observing their employees and stocks is becoming more difficult. So the manager from Media Bazaar “Mrs. </w:t>
       </w:r>
       <w:r>
         <w:rPr>
@@ -2410,7 +2374,7 @@
     <w:bookmarkEnd w:id="7"/>
     <w:p>
       <w:pPr>
-        <w:pStyle w:val="Heading2"/>
+        <w:pStyle w:val="Kop2"/>
         <w:numPr>
           <w:ilvl w:val="1"/>
           <w:numId w:val="3"/>
@@ -2784,7 +2748,7 @@
     <w:bookmarkEnd w:id="9"/>
     <w:p>
       <w:pPr>
-        <w:pStyle w:val="Heading1"/>
+        <w:pStyle w:val="Kop1"/>
         <w:numPr>
           <w:ilvl w:val="0"/>
           <w:numId w:val="3"/>
@@ -2952,25 +2916,7 @@
           <w:sz w:val="24"/>
           <w:szCs w:val="24"/>
         </w:rPr>
-        <w:t xml:space="preserve">The General manager will have administrative rights in the application. They can see the employees, the stocks and statistics and the schedule of the application, although they do not have a schedule of their own. (Schedule for full-time work). They </w:t>
-      </w:r>
-      <w:proofErr w:type="spellStart"/>
-      <w:r>
-        <w:rPr>
-          <w:rFonts w:ascii="Montserrat" w:eastAsia="Montserrat" w:hAnsi="Montserrat" w:cs="Montserrat"/>
-          <w:sz w:val="24"/>
-          <w:szCs w:val="24"/>
-        </w:rPr>
-        <w:t>can not</w:t>
-      </w:r>
-      <w:proofErr w:type="spellEnd"/>
-      <w:r>
-        <w:rPr>
-          <w:rFonts w:ascii="Montserrat" w:eastAsia="Montserrat" w:hAnsi="Montserrat" w:cs="Montserrat"/>
-          <w:sz w:val="24"/>
-          <w:szCs w:val="24"/>
-        </w:rPr>
-        <w:t xml:space="preserve"> delete employees, that will be handled by the HR management team.</w:t>
+        <w:t>The General manager will have administrative rights in the application. They can see the employees, the stocks and statistics and the schedule of the application, although they do not have a schedule of their own. (Schedule for full-time work). They can not delete employees, that will be handled by the HR management team.</w:t>
       </w:r>
     </w:p>
     <w:p>
@@ -3010,25 +2956,7 @@
           <w:sz w:val="24"/>
           <w:szCs w:val="24"/>
         </w:rPr>
-        <w:t xml:space="preserve">The Human resources manager has the same administrative right as a </w:t>
-      </w:r>
-      <w:proofErr w:type="gramStart"/>
-      <w:r>
-        <w:rPr>
-          <w:rFonts w:ascii="Montserrat" w:eastAsia="Montserrat" w:hAnsi="Montserrat" w:cs="Montserrat"/>
-          <w:sz w:val="24"/>
-          <w:szCs w:val="24"/>
-        </w:rPr>
-        <w:t>manager,</w:t>
-      </w:r>
-      <w:proofErr w:type="gramEnd"/>
-      <w:r>
-        <w:rPr>
-          <w:rFonts w:ascii="Montserrat" w:eastAsia="Montserrat" w:hAnsi="Montserrat" w:cs="Montserrat"/>
-          <w:sz w:val="24"/>
-          <w:szCs w:val="24"/>
-        </w:rPr>
-        <w:t xml:space="preserve"> however they will manage the application in the stead of the </w:t>
+        <w:t xml:space="preserve">The Human resources manager has the same administrative right as a manager, however they will manage the application in the stead of the </w:t>
       </w:r>
       <w:proofErr w:type="spellStart"/>
       <w:r>
@@ -3046,61 +2974,7 @@
           <w:sz w:val="24"/>
           <w:szCs w:val="24"/>
         </w:rPr>
-        <w:t xml:space="preserve">. They are allowed to add, </w:t>
-      </w:r>
-      <w:proofErr w:type="gramStart"/>
-      <w:r>
-        <w:rPr>
-          <w:rFonts w:ascii="Montserrat" w:eastAsia="Montserrat" w:hAnsi="Montserrat" w:cs="Montserrat"/>
-          <w:sz w:val="24"/>
-          <w:szCs w:val="24"/>
-        </w:rPr>
-        <w:t>update</w:t>
-      </w:r>
-      <w:proofErr w:type="gramEnd"/>
-      <w:r>
-        <w:rPr>
-          <w:rFonts w:ascii="Montserrat" w:eastAsia="Montserrat" w:hAnsi="Montserrat" w:cs="Montserrat"/>
-          <w:sz w:val="24"/>
-          <w:szCs w:val="24"/>
-        </w:rPr>
-        <w:t xml:space="preserve"> and delete employees of the application. They also handle assigning/approving employee shifts and schedules. They will also handle the employee’s notification, </w:t>
-      </w:r>
-      <w:proofErr w:type="gramStart"/>
-      <w:r>
-        <w:rPr>
-          <w:rFonts w:ascii="Montserrat" w:eastAsia="Montserrat" w:hAnsi="Montserrat" w:cs="Montserrat"/>
-          <w:sz w:val="24"/>
-          <w:szCs w:val="24"/>
-        </w:rPr>
-        <w:t>e.g.</w:t>
-      </w:r>
-      <w:proofErr w:type="gramEnd"/>
-      <w:r>
-        <w:rPr>
-          <w:rFonts w:ascii="Montserrat" w:eastAsia="Montserrat" w:hAnsi="Montserrat" w:cs="Montserrat"/>
-          <w:sz w:val="24"/>
-          <w:szCs w:val="24"/>
-        </w:rPr>
-        <w:t xml:space="preserve"> requesting a day off or calling in sick. And employee department </w:t>
-      </w:r>
-      <w:proofErr w:type="gramStart"/>
-      <w:r>
-        <w:rPr>
-          <w:rFonts w:ascii="Montserrat" w:eastAsia="Montserrat" w:hAnsi="Montserrat" w:cs="Montserrat"/>
-          <w:sz w:val="24"/>
-          <w:szCs w:val="24"/>
-        </w:rPr>
-        <w:t>assigning, in case</w:t>
-      </w:r>
-      <w:proofErr w:type="gramEnd"/>
-      <w:r>
-        <w:rPr>
-          <w:rFonts w:ascii="Montserrat" w:eastAsia="Montserrat" w:hAnsi="Montserrat" w:cs="Montserrat"/>
-          <w:sz w:val="24"/>
-          <w:szCs w:val="24"/>
-        </w:rPr>
-        <w:t xml:space="preserve"> an employee is promoted or changed into another shift. </w:t>
+        <w:t xml:space="preserve">. They are allowed to add, update and delete employees of the application. They also handle assigning/approving employee shifts and schedules. They will also handle the employee’s notification, e.g. requesting a day off or calling in sick. And employee department assigning, in case an employee is promoted or changed into another shift. </w:t>
       </w:r>
     </w:p>
     <w:p>
@@ -3140,25 +3014,23 @@
           <w:sz w:val="24"/>
           <w:szCs w:val="24"/>
         </w:rPr>
-        <w:t xml:space="preserve">The Department manager can handle the department their employees are assigned to. They are normal </w:t>
+        <w:t>The Department manager can handle the department their employees are assigned to. They are normal employees, they don’t have the same administrative rights as a Gen/</w:t>
       </w:r>
-      <w:proofErr w:type="gramStart"/>
       <w:r>
         <w:rPr>
           <w:rFonts w:ascii="Montserrat" w:eastAsia="Montserrat" w:hAnsi="Montserrat" w:cs="Montserrat"/>
           <w:sz w:val="24"/>
           <w:szCs w:val="24"/>
         </w:rPr>
-        <w:t>employees,</w:t>
+        <w:t xml:space="preserve"> </w:t>
       </w:r>
-      <w:proofErr w:type="gramEnd"/>
       <w:r>
         <w:rPr>
           <w:rFonts w:ascii="Montserrat" w:eastAsia="Montserrat" w:hAnsi="Montserrat" w:cs="Montserrat"/>
           <w:sz w:val="24"/>
           <w:szCs w:val="24"/>
         </w:rPr>
-        <w:t xml:space="preserve"> they don’t have the same administrative rights as a Gen/</w:t>
+        <w:t>H</w:t>
       </w:r>
       <w:r>
         <w:rPr>
@@ -3166,7 +3038,7 @@
           <w:sz w:val="24"/>
           <w:szCs w:val="24"/>
         </w:rPr>
-        <w:t xml:space="preserve"> </w:t>
+        <w:t>R</w:t>
       </w:r>
       <w:r>
         <w:rPr>
@@ -3174,7 +3046,7 @@
           <w:sz w:val="24"/>
           <w:szCs w:val="24"/>
         </w:rPr>
-        <w:t>H</w:t>
+        <w:t xml:space="preserve"> manager but they are allowed to request stocks if they run low.</w:t>
       </w:r>
       <w:r>
         <w:rPr>
@@ -3182,41 +3054,7 @@
           <w:sz w:val="24"/>
           <w:szCs w:val="24"/>
         </w:rPr>
-        <w:t>R</w:t>
-      </w:r>
-      <w:r>
-        <w:rPr>
-          <w:rFonts w:ascii="Montserrat" w:eastAsia="Montserrat" w:hAnsi="Montserrat" w:cs="Montserrat"/>
-          <w:sz w:val="24"/>
-          <w:szCs w:val="24"/>
-        </w:rPr>
-        <w:t xml:space="preserve"> manager but they are allowed to request stocks if they run low.</w:t>
-      </w:r>
-      <w:r>
-        <w:rPr>
-          <w:rFonts w:ascii="Montserrat" w:eastAsia="Montserrat" w:hAnsi="Montserrat" w:cs="Montserrat"/>
-          <w:sz w:val="24"/>
-          <w:szCs w:val="24"/>
-        </w:rPr>
-        <w:t xml:space="preserve"> Which warehouse employee is going to </w:t>
-      </w:r>
-      <w:proofErr w:type="gramStart"/>
-      <w:r>
-        <w:rPr>
-          <w:rFonts w:ascii="Montserrat" w:eastAsia="Montserrat" w:hAnsi="Montserrat" w:cs="Montserrat"/>
-          <w:sz w:val="24"/>
-          <w:szCs w:val="24"/>
-        </w:rPr>
-        <w:t>handle.</w:t>
-      </w:r>
-      <w:proofErr w:type="gramEnd"/>
-      <w:r>
-        <w:rPr>
-          <w:rFonts w:ascii="Montserrat" w:eastAsia="Montserrat" w:hAnsi="Montserrat" w:cs="Montserrat"/>
-          <w:sz w:val="24"/>
-          <w:szCs w:val="24"/>
-        </w:rPr>
-        <w:t xml:space="preserve"> </w:t>
+        <w:t xml:space="preserve"> Which warehouse employee is going to handle. </w:t>
       </w:r>
       <w:r>
         <w:rPr>
@@ -3271,25 +3109,7 @@
           <w:sz w:val="24"/>
           <w:szCs w:val="24"/>
         </w:rPr>
-        <w:t xml:space="preserve"> Application will allow employees to see their shifts and features like requesting for </w:t>
-      </w:r>
-      <w:proofErr w:type="gramStart"/>
-      <w:r>
-        <w:rPr>
-          <w:rFonts w:ascii="Montserrat" w:eastAsia="Montserrat" w:hAnsi="Montserrat" w:cs="Montserrat"/>
-          <w:sz w:val="24"/>
-          <w:szCs w:val="24"/>
-        </w:rPr>
-        <w:t>other</w:t>
-      </w:r>
-      <w:proofErr w:type="gramEnd"/>
-      <w:r>
-        <w:rPr>
-          <w:rFonts w:ascii="Montserrat" w:eastAsia="Montserrat" w:hAnsi="Montserrat" w:cs="Montserrat"/>
-          <w:sz w:val="24"/>
-          <w:szCs w:val="24"/>
-        </w:rPr>
-        <w:t xml:space="preserve"> shift</w:t>
+        <w:t xml:space="preserve"> Application will allow employees to see their shifts and features like requesting for other shift</w:t>
       </w:r>
       <w:r>
         <w:rPr>
@@ -3366,7 +3186,7 @@
     </w:p>
     <w:p>
       <w:pPr>
-        <w:pStyle w:val="Heading1"/>
+        <w:pStyle w:val="Kop1"/>
         <w:numPr>
           <w:ilvl w:val="0"/>
           <w:numId w:val="3"/>
@@ -3415,7 +3235,7 @@
     <w:bookmarkEnd w:id="13"/>
     <w:p>
       <w:pPr>
-        <w:pStyle w:val="Heading2"/>
+        <w:pStyle w:val="Kop2"/>
         <w:numPr>
           <w:ilvl w:val="1"/>
           <w:numId w:val="3"/>
@@ -5265,7 +5085,7 @@
                 <w:sz w:val="24"/>
                 <w:szCs w:val="24"/>
               </w:rPr>
-              <w:t>W</w:t>
+              <w:t>M</w:t>
             </w:r>
           </w:p>
         </w:tc>
@@ -5344,7 +5164,7 @@
                 <w:sz w:val="24"/>
                 <w:szCs w:val="24"/>
               </w:rPr>
-              <w:t>W</w:t>
+              <w:t>M</w:t>
             </w:r>
           </w:p>
         </w:tc>
@@ -5432,6 +5252,148 @@
                 <w:szCs w:val="24"/>
               </w:rPr>
               <w:t xml:space="preserve"> </w:t>
+            </w:r>
+          </w:p>
+        </w:tc>
+      </w:tr>
+      <w:tr>
+        <w:tc>
+          <w:tcPr>
+            <w:tcW w:w="1080" w:type="dxa"/>
+          </w:tcPr>
+          <w:p>
+            <w:pPr>
+              <w:jc w:val="both"/>
+              <w:rPr>
+                <w:rFonts w:ascii="Montserrat" w:eastAsia="Montserrat" w:hAnsi="Montserrat" w:cs="Montserrat"/>
+                <w:sz w:val="24"/>
+                <w:szCs w:val="24"/>
+              </w:rPr>
+            </w:pPr>
+            <w:r>
+              <w:rPr>
+                <w:rFonts w:ascii="Montserrat" w:eastAsia="Montserrat" w:hAnsi="Montserrat" w:cs="Montserrat"/>
+                <w:sz w:val="24"/>
+                <w:szCs w:val="24"/>
+              </w:rPr>
+              <w:t>FR-24</w:t>
+            </w:r>
+          </w:p>
+        </w:tc>
+        <w:tc>
+          <w:tcPr>
+            <w:tcW w:w="7275" w:type="dxa"/>
+          </w:tcPr>
+          <w:p>
+            <w:pPr>
+              <w:jc w:val="both"/>
+              <w:rPr>
+                <w:rFonts w:ascii="Montserrat" w:eastAsia="Montserrat" w:hAnsi="Montserrat" w:cs="Montserrat"/>
+                <w:sz w:val="24"/>
+                <w:szCs w:val="24"/>
+              </w:rPr>
+            </w:pPr>
+            <w:r>
+              <w:rPr>
+                <w:rFonts w:ascii="Montserrat" w:eastAsia="Montserrat" w:hAnsi="Montserrat" w:cs="Montserrat"/>
+                <w:sz w:val="24"/>
+                <w:szCs w:val="24"/>
+              </w:rPr>
+              <w:t>S&amp;W Employee can view personal details ***</w:t>
+            </w:r>
+          </w:p>
+        </w:tc>
+        <w:tc>
+          <w:tcPr>
+            <w:tcW w:w="1590" w:type="dxa"/>
+          </w:tcPr>
+          <w:p>
+            <w:pPr>
+              <w:jc w:val="both"/>
+              <w:rPr>
+                <w:rFonts w:ascii="Montserrat" w:eastAsia="Montserrat" w:hAnsi="Montserrat" w:cs="Montserrat"/>
+                <w:sz w:val="24"/>
+                <w:szCs w:val="24"/>
+              </w:rPr>
+            </w:pPr>
+            <w:r>
+              <w:rPr>
+                <w:rFonts w:ascii="Montserrat" w:eastAsia="Montserrat" w:hAnsi="Montserrat" w:cs="Montserrat"/>
+                <w:sz w:val="24"/>
+                <w:szCs w:val="24"/>
+              </w:rPr>
+              <w:t>M</w:t>
+            </w:r>
+          </w:p>
+        </w:tc>
+      </w:tr>
+      <w:tr>
+        <w:tc>
+          <w:tcPr>
+            <w:tcW w:w="1080" w:type="dxa"/>
+          </w:tcPr>
+          <w:p>
+            <w:pPr>
+              <w:jc w:val="both"/>
+              <w:rPr>
+                <w:rFonts w:ascii="Montserrat" w:eastAsia="Montserrat" w:hAnsi="Montserrat" w:cs="Montserrat"/>
+                <w:sz w:val="24"/>
+                <w:szCs w:val="24"/>
+              </w:rPr>
+            </w:pPr>
+            <w:r>
+              <w:rPr>
+                <w:rFonts w:ascii="Montserrat" w:eastAsia="Montserrat" w:hAnsi="Montserrat" w:cs="Montserrat"/>
+                <w:sz w:val="24"/>
+                <w:szCs w:val="24"/>
+              </w:rPr>
+              <w:t>FR-25</w:t>
+            </w:r>
+          </w:p>
+        </w:tc>
+        <w:tc>
+          <w:tcPr>
+            <w:tcW w:w="7275" w:type="dxa"/>
+          </w:tcPr>
+          <w:p>
+            <w:pPr>
+              <w:jc w:val="both"/>
+              <w:rPr>
+                <w:rFonts w:ascii="Montserrat" w:eastAsia="Montserrat" w:hAnsi="Montserrat" w:cs="Montserrat"/>
+                <w:sz w:val="24"/>
+                <w:szCs w:val="24"/>
+              </w:rPr>
+            </w:pPr>
+            <w:r>
+              <w:rPr>
+                <w:rFonts w:ascii="Montserrat" w:eastAsia="Montserrat" w:hAnsi="Montserrat" w:cs="Montserrat"/>
+                <w:sz w:val="24"/>
+                <w:szCs w:val="24"/>
+              </w:rPr>
+              <w:t>S&amp;W Employee can edit personal details ***</w:t>
+            </w:r>
+          </w:p>
+        </w:tc>
+        <w:tc>
+          <w:tcPr>
+            <w:tcW w:w="1590" w:type="dxa"/>
+          </w:tcPr>
+          <w:p>
+            <w:pPr>
+              <w:jc w:val="both"/>
+              <w:rPr>
+                <w:rFonts w:ascii="Montserrat" w:eastAsia="Montserrat" w:hAnsi="Montserrat" w:cs="Montserrat"/>
+                <w:sz w:val="24"/>
+                <w:szCs w:val="24"/>
+              </w:rPr>
+            </w:pPr>
+            <w:r>
+              <w:rPr>
+                <w:rFonts w:ascii="Montserrat" w:eastAsia="Montserrat" w:hAnsi="Montserrat" w:cs="Montserrat"/>
+                <w:sz w:val="24"/>
+                <w:szCs w:val="24"/>
+              </w:rPr>
+              <w:t>M</w:t>
             </w:r>
           </w:p>
         </w:tc>
@@ -5456,26 +5418,19 @@
           <w:rFonts w:ascii="Montserrat" w:eastAsia="Montserrat" w:hAnsi="Montserrat" w:cs="Montserrat"/>
         </w:rPr>
         <w:tab/>
-      </w:r>
-      <w:proofErr w:type="gramStart"/>
-      <w:r>
-        <w:rPr>
-          <w:rFonts w:ascii="Montserrat" w:eastAsia="Montserrat" w:hAnsi="Montserrat" w:cs="Montserrat"/>
-        </w:rPr>
-        <w:t>as long as</w:t>
-      </w:r>
-      <w:proofErr w:type="gramEnd"/>
-      <w:r>
-        <w:rPr>
-          <w:rFonts w:ascii="Montserrat" w:eastAsia="Montserrat" w:hAnsi="Montserrat" w:cs="Montserrat"/>
-        </w:rPr>
-        <w:t xml:space="preserve"> the scheduling system is not automated</w:t>
+        <w:t>as long as the scheduling system is not automated</w:t>
       </w:r>
       <w:r>
         <w:rPr>
           <w:rFonts w:ascii="Montserrat" w:eastAsia="Montserrat" w:hAnsi="Montserrat" w:cs="Montserrat"/>
         </w:rPr>
         <w:br/>
+      </w:r>
+      <w:r>
+        <w:rPr>
+          <w:rFonts w:ascii="Montserrat" w:eastAsia="Montserrat" w:hAnsi="Montserrat" w:cs="Montserrat"/>
+        </w:rPr>
+        <w:lastRenderedPageBreak/>
         <w:t>** =</w:t>
       </w:r>
       <w:r>
@@ -5513,7 +5468,7 @@
     <w:bookmarkEnd w:id="23"/>
     <w:p>
       <w:pPr>
-        <w:pStyle w:val="Heading2"/>
+        <w:pStyle w:val="Kop2"/>
         <w:numPr>
           <w:ilvl w:val="1"/>
           <w:numId w:val="3"/>
@@ -5865,25 +5820,7 @@
                 <w:sz w:val="24"/>
                 <w:szCs w:val="24"/>
               </w:rPr>
-              <w:t xml:space="preserve">The application would be functional and easy to use with both a small number of employees and </w:t>
-            </w:r>
-            <w:proofErr w:type="gramStart"/>
-            <w:r>
-              <w:rPr>
-                <w:rFonts w:ascii="Montserrat" w:eastAsia="Montserrat" w:hAnsi="Montserrat" w:cs="Montserrat"/>
-                <w:sz w:val="24"/>
-                <w:szCs w:val="24"/>
-              </w:rPr>
-              <w:t>a large number of</w:t>
-            </w:r>
-            <w:proofErr w:type="gramEnd"/>
-            <w:r>
-              <w:rPr>
-                <w:rFonts w:ascii="Montserrat" w:eastAsia="Montserrat" w:hAnsi="Montserrat" w:cs="Montserrat"/>
-                <w:sz w:val="24"/>
-                <w:szCs w:val="24"/>
-              </w:rPr>
-              <w:t xml:space="preserve"> them.</w:t>
+              <w:t>The application would be functional and easy to use with both a small number of employees and a large number of them.</w:t>
             </w:r>
           </w:p>
         </w:tc>
@@ -5904,7 +5841,7 @@
     </w:p>
     <w:p>
       <w:pPr>
-        <w:pStyle w:val="Heading1"/>
+        <w:pStyle w:val="Kop1"/>
         <w:spacing w:before="360" w:line="259" w:lineRule="auto"/>
         <w:ind w:left="432"/>
         <w:jc w:val="both"/>
@@ -5924,7 +5861,7 @@
     </w:p>
     <w:p>
       <w:pPr>
-        <w:pStyle w:val="Heading1"/>
+        <w:pStyle w:val="Kop1"/>
         <w:numPr>
           <w:ilvl w:val="0"/>
           <w:numId w:val="3"/>
@@ -6134,7 +6071,7 @@
     <w:bookmarkEnd w:id="27"/>
     <w:p>
       <w:pPr>
-        <w:pStyle w:val="Heading1"/>
+        <w:pStyle w:val="Kop1"/>
         <w:numPr>
           <w:ilvl w:val="0"/>
           <w:numId w:val="3"/>
@@ -6897,15 +6834,7 @@
               <w:spacing w:line="240" w:lineRule="auto"/>
             </w:pPr>
             <w:r>
-              <w:t xml:space="preserve">User presses log-out button and logs out </w:t>
-            </w:r>
-            <w:proofErr w:type="spellStart"/>
-            <w:r>
-              <w:t>off</w:t>
-            </w:r>
-            <w:proofErr w:type="spellEnd"/>
-            <w:r>
-              <w:t xml:space="preserve"> the application</w:t>
+              <w:t>User presses log-out button and logs out off the application</w:t>
             </w:r>
           </w:p>
         </w:tc>
@@ -7344,30 +7273,14 @@
                 <w:b/>
                 <w:u w:val="single"/>
               </w:rPr>
-              <w:t xml:space="preserve"> </w:t>
-            </w:r>
-            <w:proofErr w:type="gramStart"/>
+              <w:t xml:space="preserve"> is </w:t>
+            </w:r>
             <w:r>
               <w:rPr>
                 <w:b/>
                 <w:u w:val="single"/>
               </w:rPr>
-              <w:t xml:space="preserve">is </w:t>
-            </w:r>
-            <w:r>
-              <w:rPr>
-                <w:b/>
-                <w:u w:val="single"/>
-              </w:rPr>
-              <w:t xml:space="preserve"> not</w:t>
-            </w:r>
-            <w:proofErr w:type="gramEnd"/>
-            <w:r>
-              <w:rPr>
-                <w:b/>
-                <w:u w:val="single"/>
-              </w:rPr>
-              <w:t xml:space="preserve"> correct</w:t>
+              <w:t xml:space="preserve"> not correct</w:t>
             </w:r>
           </w:p>
           <w:p>
@@ -11163,31 +11076,7 @@
               <w:rPr>
                 <w:b/>
               </w:rPr>
-              <w:t>FR-1</w:t>
-            </w:r>
-            <w:r>
-              <w:rPr>
-                <w:b/>
-              </w:rPr>
-              <w:t>3</w:t>
-            </w:r>
-            <w:r>
-              <w:rPr>
-                <w:b/>
-              </w:rPr>
-              <w:t xml:space="preserve">- HR Manager can </w:t>
-            </w:r>
-            <w:r>
-              <w:rPr>
-                <w:b/>
-              </w:rPr>
-              <w:t>delete</w:t>
-            </w:r>
-            <w:r>
-              <w:rPr>
-                <w:b/>
-              </w:rPr>
-              <w:t xml:space="preserve"> schedule</w:t>
+              <w:t>FR-13- HR Manager can delete schedule</w:t>
             </w:r>
           </w:p>
         </w:tc>
@@ -11577,25 +11466,7 @@
               <w:rPr>
                 <w:b/>
               </w:rPr>
-              <w:t>FR-1</w:t>
-            </w:r>
-            <w:r>
-              <w:rPr>
-                <w:b/>
-              </w:rPr>
-              <w:t>4</w:t>
-            </w:r>
-            <w:r>
-              <w:rPr>
-                <w:b/>
-              </w:rPr>
-              <w:t xml:space="preserve">- HR Manager can </w:t>
-            </w:r>
-            <w:r>
-              <w:rPr>
-                <w:b/>
-              </w:rPr>
-              <w:t>automate schedule</w:t>
+              <w:t>FR-14- HR Manager can automate schedule</w:t>
             </w:r>
           </w:p>
         </w:tc>
@@ -11813,7 +11684,7 @@
           </w:tcPr>
           <w:p>
             <w:pPr>
-              <w:pStyle w:val="ListParagraph"/>
+              <w:pStyle w:val="Lijstalinea"/>
               <w:numPr>
                 <w:ilvl w:val="0"/>
                 <w:numId w:val="24"/>
@@ -11825,7 +11696,7 @@
           </w:p>
           <w:p>
             <w:pPr>
-              <w:pStyle w:val="ListParagraph"/>
+              <w:pStyle w:val="Lijstalinea"/>
               <w:numPr>
                 <w:ilvl w:val="0"/>
                 <w:numId w:val="24"/>
@@ -12741,15 +12612,7 @@
           </w:p>
           <w:p>
             <w:r>
-              <w:t xml:space="preserve">3.3: user </w:t>
-            </w:r>
-            <w:proofErr w:type="gramStart"/>
-            <w:r>
-              <w:t>has to</w:t>
-            </w:r>
-            <w:proofErr w:type="gramEnd"/>
-            <w:r>
-              <w:t xml:space="preserve"> confirm that the changes are correct</w:t>
+              <w:t>3.3: user has to confirm that the changes are correct</w:t>
             </w:r>
           </w:p>
         </w:tc>
@@ -13853,15 +13716,7 @@
               <w:t xml:space="preserve">employee </w:t>
             </w:r>
             <w:r>
-              <w:t xml:space="preserve">selects </w:t>
-            </w:r>
-            <w:proofErr w:type="gramStart"/>
-            <w:r>
-              <w:t>the a</w:t>
-            </w:r>
-            <w:proofErr w:type="gramEnd"/>
-            <w:r>
-              <w:t xml:space="preserve"> particular request for approving resupply</w:t>
+              <w:t>selects the a particular request for approving resupply</w:t>
             </w:r>
           </w:p>
           <w:p>
@@ -14434,6 +14289,1579 @@
         </w:rPr>
       </w:pPr>
     </w:p>
+    <w:tbl>
+      <w:tblPr>
+        <w:tblW w:w="8970" w:type="dxa"/>
+        <w:tblBorders>
+          <w:top w:val="nil"/>
+          <w:left w:val="nil"/>
+          <w:bottom w:val="nil"/>
+          <w:right w:val="nil"/>
+          <w:insideH w:val="nil"/>
+          <w:insideV w:val="nil"/>
+        </w:tblBorders>
+        <w:tblLayout w:type="fixed"/>
+        <w:tblLook w:val="0600" w:firstRow="0" w:lastRow="0" w:firstColumn="0" w:lastColumn="0" w:noHBand="1" w:noVBand="1"/>
+      </w:tblPr>
+      <w:tblGrid>
+        <w:gridCol w:w="2790"/>
+        <w:gridCol w:w="6180"/>
+      </w:tblGrid>
+      <w:tr>
+        <w:trPr>
+          <w:trHeight w:val="480"/>
+        </w:trPr>
+        <w:tc>
+          <w:tcPr>
+            <w:tcW w:w="2790" w:type="dxa"/>
+            <w:tcBorders>
+              <w:top w:val="single" w:sz="8" w:space="0" w:color="000000"/>
+              <w:left w:val="single" w:sz="8" w:space="0" w:color="000000"/>
+              <w:bottom w:val="single" w:sz="8" w:space="0" w:color="000000"/>
+              <w:right w:val="single" w:sz="8" w:space="0" w:color="000000"/>
+            </w:tcBorders>
+            <w:tcMar>
+              <w:top w:w="100" w:type="dxa"/>
+              <w:left w:w="100" w:type="dxa"/>
+              <w:bottom w:w="100" w:type="dxa"/>
+              <w:right w:w="100" w:type="dxa"/>
+            </w:tcMar>
+          </w:tcPr>
+          <w:p>
+            <w:pPr>
+              <w:spacing w:line="288" w:lineRule="auto"/>
+            </w:pPr>
+            <w:r>
+              <w:t>Use case</w:t>
+            </w:r>
+          </w:p>
+        </w:tc>
+        <w:tc>
+          <w:tcPr>
+            <w:tcW w:w="6180" w:type="dxa"/>
+            <w:tcBorders>
+              <w:top w:val="single" w:sz="8" w:space="0" w:color="000000"/>
+              <w:left w:val="single" w:sz="8" w:space="0" w:color="000000"/>
+              <w:bottom w:val="single" w:sz="8" w:space="0" w:color="000000"/>
+              <w:right w:val="single" w:sz="8" w:space="0" w:color="000000"/>
+            </w:tcBorders>
+            <w:tcMar>
+              <w:top w:w="100" w:type="dxa"/>
+              <w:left w:w="100" w:type="dxa"/>
+              <w:bottom w:w="100" w:type="dxa"/>
+              <w:right w:w="100" w:type="dxa"/>
+            </w:tcMar>
+          </w:tcPr>
+          <w:p>
+            <w:pPr>
+              <w:rPr>
+                <w:b/>
+              </w:rPr>
+            </w:pPr>
+            <w:r>
+              <w:rPr>
+                <w:b/>
+              </w:rPr>
+              <w:t>FR-21- User can View own shifts (web)</w:t>
+            </w:r>
+          </w:p>
+        </w:tc>
+      </w:tr>
+      <w:tr>
+        <w:trPr>
+          <w:trHeight w:val="480"/>
+        </w:trPr>
+        <w:tc>
+          <w:tcPr>
+            <w:tcW w:w="2790" w:type="dxa"/>
+            <w:tcBorders>
+              <w:top w:val="single" w:sz="8" w:space="0" w:color="000000"/>
+              <w:left w:val="single" w:sz="8" w:space="0" w:color="000000"/>
+              <w:bottom w:val="single" w:sz="8" w:space="0" w:color="000000"/>
+              <w:right w:val="single" w:sz="8" w:space="0" w:color="000000"/>
+            </w:tcBorders>
+            <w:tcMar>
+              <w:top w:w="100" w:type="dxa"/>
+              <w:left w:w="100" w:type="dxa"/>
+              <w:bottom w:w="100" w:type="dxa"/>
+              <w:right w:w="100" w:type="dxa"/>
+            </w:tcMar>
+          </w:tcPr>
+          <w:p>
+            <w:pPr>
+              <w:spacing w:line="288" w:lineRule="auto"/>
+            </w:pPr>
+            <w:r>
+              <w:t>Actor</w:t>
+            </w:r>
+          </w:p>
+        </w:tc>
+        <w:tc>
+          <w:tcPr>
+            <w:tcW w:w="6180" w:type="dxa"/>
+            <w:tcBorders>
+              <w:top w:val="single" w:sz="8" w:space="0" w:color="000000"/>
+              <w:left w:val="single" w:sz="8" w:space="0" w:color="000000"/>
+              <w:bottom w:val="single" w:sz="8" w:space="0" w:color="000000"/>
+              <w:right w:val="single" w:sz="8" w:space="0" w:color="000000"/>
+            </w:tcBorders>
+            <w:tcMar>
+              <w:top w:w="100" w:type="dxa"/>
+              <w:left w:w="100" w:type="dxa"/>
+              <w:bottom w:w="100" w:type="dxa"/>
+              <w:right w:w="100" w:type="dxa"/>
+            </w:tcMar>
+          </w:tcPr>
+          <w:p>
+            <w:r>
+              <w:t>User</w:t>
+            </w:r>
+          </w:p>
+        </w:tc>
+      </w:tr>
+      <w:tr>
+        <w:trPr>
+          <w:trHeight w:val="480"/>
+        </w:trPr>
+        <w:tc>
+          <w:tcPr>
+            <w:tcW w:w="2790" w:type="dxa"/>
+            <w:tcBorders>
+              <w:top w:val="single" w:sz="8" w:space="0" w:color="000000"/>
+              <w:left w:val="single" w:sz="8" w:space="0" w:color="000000"/>
+              <w:bottom w:val="single" w:sz="8" w:space="0" w:color="000000"/>
+              <w:right w:val="single" w:sz="8" w:space="0" w:color="000000"/>
+            </w:tcBorders>
+            <w:tcMar>
+              <w:top w:w="100" w:type="dxa"/>
+              <w:left w:w="100" w:type="dxa"/>
+              <w:bottom w:w="100" w:type="dxa"/>
+              <w:right w:w="100" w:type="dxa"/>
+            </w:tcMar>
+          </w:tcPr>
+          <w:p>
+            <w:pPr>
+              <w:spacing w:line="288" w:lineRule="auto"/>
+            </w:pPr>
+            <w:r>
+              <w:t>Pre-condition</w:t>
+            </w:r>
+          </w:p>
+        </w:tc>
+        <w:tc>
+          <w:tcPr>
+            <w:tcW w:w="6180" w:type="dxa"/>
+            <w:tcBorders>
+              <w:top w:val="single" w:sz="8" w:space="0" w:color="000000"/>
+              <w:left w:val="single" w:sz="8" w:space="0" w:color="000000"/>
+              <w:bottom w:val="single" w:sz="8" w:space="0" w:color="000000"/>
+              <w:right w:val="single" w:sz="8" w:space="0" w:color="000000"/>
+            </w:tcBorders>
+            <w:tcMar>
+              <w:top w:w="100" w:type="dxa"/>
+              <w:left w:w="100" w:type="dxa"/>
+              <w:bottom w:w="100" w:type="dxa"/>
+              <w:right w:w="100" w:type="dxa"/>
+            </w:tcMar>
+          </w:tcPr>
+          <w:p>
+            <w:r>
+              <w:t>User is logged in</w:t>
+            </w:r>
+          </w:p>
+        </w:tc>
+      </w:tr>
+      <w:tr>
+        <w:trPr>
+          <w:trHeight w:val="480"/>
+        </w:trPr>
+        <w:tc>
+          <w:tcPr>
+            <w:tcW w:w="2790" w:type="dxa"/>
+            <w:tcBorders>
+              <w:top w:val="single" w:sz="8" w:space="0" w:color="000000"/>
+              <w:left w:val="single" w:sz="8" w:space="0" w:color="000000"/>
+              <w:bottom w:val="single" w:sz="8" w:space="0" w:color="000000"/>
+              <w:right w:val="single" w:sz="8" w:space="0" w:color="000000"/>
+            </w:tcBorders>
+            <w:tcMar>
+              <w:top w:w="100" w:type="dxa"/>
+              <w:left w:w="100" w:type="dxa"/>
+              <w:bottom w:w="100" w:type="dxa"/>
+              <w:right w:w="100" w:type="dxa"/>
+            </w:tcMar>
+          </w:tcPr>
+          <w:p>
+            <w:pPr>
+              <w:spacing w:line="288" w:lineRule="auto"/>
+            </w:pPr>
+            <w:r>
+              <w:t>Trigger</w:t>
+            </w:r>
+          </w:p>
+        </w:tc>
+        <w:tc>
+          <w:tcPr>
+            <w:tcW w:w="6180" w:type="dxa"/>
+            <w:tcBorders>
+              <w:top w:val="single" w:sz="8" w:space="0" w:color="000000"/>
+              <w:left w:val="single" w:sz="8" w:space="0" w:color="000000"/>
+              <w:bottom w:val="single" w:sz="8" w:space="0" w:color="000000"/>
+              <w:right w:val="single" w:sz="8" w:space="0" w:color="000000"/>
+            </w:tcBorders>
+            <w:tcMar>
+              <w:top w:w="100" w:type="dxa"/>
+              <w:left w:w="100" w:type="dxa"/>
+              <w:bottom w:w="100" w:type="dxa"/>
+              <w:right w:w="100" w:type="dxa"/>
+            </w:tcMar>
+          </w:tcPr>
+          <w:p/>
+        </w:tc>
+      </w:tr>
+      <w:tr>
+        <w:trPr>
+          <w:trHeight w:val="480"/>
+        </w:trPr>
+        <w:tc>
+          <w:tcPr>
+            <w:tcW w:w="2790" w:type="dxa"/>
+            <w:tcBorders>
+              <w:top w:val="single" w:sz="8" w:space="0" w:color="000000"/>
+              <w:left w:val="single" w:sz="8" w:space="0" w:color="000000"/>
+              <w:bottom w:val="single" w:sz="8" w:space="0" w:color="000000"/>
+              <w:right w:val="single" w:sz="8" w:space="0" w:color="000000"/>
+            </w:tcBorders>
+            <w:tcMar>
+              <w:top w:w="100" w:type="dxa"/>
+              <w:left w:w="100" w:type="dxa"/>
+              <w:bottom w:w="100" w:type="dxa"/>
+              <w:right w:w="100" w:type="dxa"/>
+            </w:tcMar>
+          </w:tcPr>
+          <w:p>
+            <w:pPr>
+              <w:spacing w:line="288" w:lineRule="auto"/>
+            </w:pPr>
+            <w:r>
+              <w:t>Main Success scenario</w:t>
+            </w:r>
+          </w:p>
+        </w:tc>
+        <w:tc>
+          <w:tcPr>
+            <w:tcW w:w="6180" w:type="dxa"/>
+            <w:tcBorders>
+              <w:top w:val="single" w:sz="8" w:space="0" w:color="000000"/>
+              <w:left w:val="single" w:sz="8" w:space="0" w:color="000000"/>
+              <w:bottom w:val="single" w:sz="8" w:space="0" w:color="000000"/>
+              <w:right w:val="single" w:sz="8" w:space="0" w:color="000000"/>
+            </w:tcBorders>
+            <w:tcMar>
+              <w:top w:w="100" w:type="dxa"/>
+              <w:left w:w="100" w:type="dxa"/>
+              <w:bottom w:w="100" w:type="dxa"/>
+              <w:right w:w="100" w:type="dxa"/>
+            </w:tcMar>
+          </w:tcPr>
+          <w:p>
+            <w:pPr>
+              <w:numPr>
+                <w:ilvl w:val="0"/>
+                <w:numId w:val="31"/>
+              </w:numPr>
+            </w:pPr>
+            <w:r>
+              <w:t>Landing page contains the schedule</w:t>
+            </w:r>
+          </w:p>
+        </w:tc>
+      </w:tr>
+      <w:tr>
+        <w:trPr>
+          <w:trHeight w:val="480"/>
+        </w:trPr>
+        <w:tc>
+          <w:tcPr>
+            <w:tcW w:w="2790" w:type="dxa"/>
+            <w:tcBorders>
+              <w:top w:val="single" w:sz="8" w:space="0" w:color="000000"/>
+              <w:left w:val="single" w:sz="8" w:space="0" w:color="000000"/>
+              <w:bottom w:val="single" w:sz="8" w:space="0" w:color="000000"/>
+              <w:right w:val="single" w:sz="8" w:space="0" w:color="000000"/>
+            </w:tcBorders>
+            <w:tcMar>
+              <w:top w:w="100" w:type="dxa"/>
+              <w:left w:w="100" w:type="dxa"/>
+              <w:bottom w:w="100" w:type="dxa"/>
+              <w:right w:w="100" w:type="dxa"/>
+            </w:tcMar>
+          </w:tcPr>
+          <w:p>
+            <w:pPr>
+              <w:spacing w:line="288" w:lineRule="auto"/>
+            </w:pPr>
+            <w:r>
+              <w:t>Extensions</w:t>
+            </w:r>
+          </w:p>
+        </w:tc>
+        <w:tc>
+          <w:tcPr>
+            <w:tcW w:w="6180" w:type="dxa"/>
+            <w:tcBorders>
+              <w:top w:val="single" w:sz="8" w:space="0" w:color="000000"/>
+              <w:left w:val="single" w:sz="8" w:space="0" w:color="000000"/>
+              <w:bottom w:val="single" w:sz="8" w:space="0" w:color="000000"/>
+              <w:right w:val="single" w:sz="8" w:space="0" w:color="000000"/>
+            </w:tcBorders>
+            <w:tcMar>
+              <w:top w:w="100" w:type="dxa"/>
+              <w:left w:w="100" w:type="dxa"/>
+              <w:bottom w:w="100" w:type="dxa"/>
+              <w:right w:w="100" w:type="dxa"/>
+            </w:tcMar>
+          </w:tcPr>
+          <w:p>
+            <w:r>
+              <w:t xml:space="preserve"> </w:t>
+            </w:r>
+          </w:p>
+        </w:tc>
+      </w:tr>
+    </w:tbl>
+    <w:p>
+      <w:pPr>
+        <w:rPr>
+          <w:b/>
+          <w:bCs/>
+        </w:rPr>
+      </w:pPr>
+    </w:p>
+    <w:tbl>
+      <w:tblPr>
+        <w:tblW w:w="8970" w:type="dxa"/>
+        <w:tblBorders>
+          <w:top w:val="nil"/>
+          <w:left w:val="nil"/>
+          <w:bottom w:val="nil"/>
+          <w:right w:val="nil"/>
+          <w:insideH w:val="nil"/>
+          <w:insideV w:val="nil"/>
+        </w:tblBorders>
+        <w:tblLayout w:type="fixed"/>
+        <w:tblLook w:val="0600" w:firstRow="0" w:lastRow="0" w:firstColumn="0" w:lastColumn="0" w:noHBand="1" w:noVBand="1"/>
+      </w:tblPr>
+      <w:tblGrid>
+        <w:gridCol w:w="2790"/>
+        <w:gridCol w:w="6180"/>
+      </w:tblGrid>
+      <w:tr>
+        <w:trPr>
+          <w:trHeight w:val="480"/>
+        </w:trPr>
+        <w:tc>
+          <w:tcPr>
+            <w:tcW w:w="2790" w:type="dxa"/>
+            <w:tcBorders>
+              <w:top w:val="single" w:sz="8" w:space="0" w:color="000000"/>
+              <w:left w:val="single" w:sz="8" w:space="0" w:color="000000"/>
+              <w:bottom w:val="single" w:sz="8" w:space="0" w:color="000000"/>
+              <w:right w:val="single" w:sz="8" w:space="0" w:color="000000"/>
+            </w:tcBorders>
+            <w:tcMar>
+              <w:top w:w="100" w:type="dxa"/>
+              <w:left w:w="100" w:type="dxa"/>
+              <w:bottom w:w="100" w:type="dxa"/>
+              <w:right w:w="100" w:type="dxa"/>
+            </w:tcMar>
+          </w:tcPr>
+          <w:p>
+            <w:pPr>
+              <w:spacing w:line="288" w:lineRule="auto"/>
+            </w:pPr>
+            <w:r>
+              <w:lastRenderedPageBreak/>
+              <w:t>Use case</w:t>
+            </w:r>
+          </w:p>
+        </w:tc>
+        <w:tc>
+          <w:tcPr>
+            <w:tcW w:w="6180" w:type="dxa"/>
+            <w:tcBorders>
+              <w:top w:val="single" w:sz="8" w:space="0" w:color="000000"/>
+              <w:left w:val="single" w:sz="8" w:space="0" w:color="000000"/>
+              <w:bottom w:val="single" w:sz="8" w:space="0" w:color="000000"/>
+              <w:right w:val="single" w:sz="8" w:space="0" w:color="000000"/>
+            </w:tcBorders>
+            <w:tcMar>
+              <w:top w:w="100" w:type="dxa"/>
+              <w:left w:w="100" w:type="dxa"/>
+              <w:bottom w:w="100" w:type="dxa"/>
+              <w:right w:w="100" w:type="dxa"/>
+            </w:tcMar>
+          </w:tcPr>
+          <w:p>
+            <w:pPr>
+              <w:rPr>
+                <w:b/>
+              </w:rPr>
+            </w:pPr>
+            <w:r>
+              <w:rPr>
+                <w:b/>
+              </w:rPr>
+              <w:t>FR-22- User can input unavailability’s (web)</w:t>
+            </w:r>
+          </w:p>
+        </w:tc>
+      </w:tr>
+      <w:tr>
+        <w:trPr>
+          <w:trHeight w:val="480"/>
+        </w:trPr>
+        <w:tc>
+          <w:tcPr>
+            <w:tcW w:w="2790" w:type="dxa"/>
+            <w:tcBorders>
+              <w:top w:val="single" w:sz="8" w:space="0" w:color="000000"/>
+              <w:left w:val="single" w:sz="8" w:space="0" w:color="000000"/>
+              <w:bottom w:val="single" w:sz="8" w:space="0" w:color="000000"/>
+              <w:right w:val="single" w:sz="8" w:space="0" w:color="000000"/>
+            </w:tcBorders>
+            <w:tcMar>
+              <w:top w:w="100" w:type="dxa"/>
+              <w:left w:w="100" w:type="dxa"/>
+              <w:bottom w:w="100" w:type="dxa"/>
+              <w:right w:w="100" w:type="dxa"/>
+            </w:tcMar>
+          </w:tcPr>
+          <w:p>
+            <w:pPr>
+              <w:spacing w:line="288" w:lineRule="auto"/>
+            </w:pPr>
+            <w:r>
+              <w:t>Actor</w:t>
+            </w:r>
+          </w:p>
+        </w:tc>
+        <w:tc>
+          <w:tcPr>
+            <w:tcW w:w="6180" w:type="dxa"/>
+            <w:tcBorders>
+              <w:top w:val="single" w:sz="8" w:space="0" w:color="000000"/>
+              <w:left w:val="single" w:sz="8" w:space="0" w:color="000000"/>
+              <w:bottom w:val="single" w:sz="8" w:space="0" w:color="000000"/>
+              <w:right w:val="single" w:sz="8" w:space="0" w:color="000000"/>
+            </w:tcBorders>
+            <w:tcMar>
+              <w:top w:w="100" w:type="dxa"/>
+              <w:left w:w="100" w:type="dxa"/>
+              <w:bottom w:w="100" w:type="dxa"/>
+              <w:right w:w="100" w:type="dxa"/>
+            </w:tcMar>
+          </w:tcPr>
+          <w:p>
+            <w:r>
+              <w:t>User</w:t>
+            </w:r>
+          </w:p>
+        </w:tc>
+      </w:tr>
+      <w:tr>
+        <w:trPr>
+          <w:trHeight w:val="480"/>
+        </w:trPr>
+        <w:tc>
+          <w:tcPr>
+            <w:tcW w:w="2790" w:type="dxa"/>
+            <w:tcBorders>
+              <w:top w:val="single" w:sz="8" w:space="0" w:color="000000"/>
+              <w:left w:val="single" w:sz="8" w:space="0" w:color="000000"/>
+              <w:bottom w:val="single" w:sz="8" w:space="0" w:color="000000"/>
+              <w:right w:val="single" w:sz="8" w:space="0" w:color="000000"/>
+            </w:tcBorders>
+            <w:tcMar>
+              <w:top w:w="100" w:type="dxa"/>
+              <w:left w:w="100" w:type="dxa"/>
+              <w:bottom w:w="100" w:type="dxa"/>
+              <w:right w:w="100" w:type="dxa"/>
+            </w:tcMar>
+          </w:tcPr>
+          <w:p>
+            <w:pPr>
+              <w:spacing w:line="288" w:lineRule="auto"/>
+            </w:pPr>
+            <w:r>
+              <w:t>Pre-condition</w:t>
+            </w:r>
+          </w:p>
+        </w:tc>
+        <w:tc>
+          <w:tcPr>
+            <w:tcW w:w="6180" w:type="dxa"/>
+            <w:tcBorders>
+              <w:top w:val="single" w:sz="8" w:space="0" w:color="000000"/>
+              <w:left w:val="single" w:sz="8" w:space="0" w:color="000000"/>
+              <w:bottom w:val="single" w:sz="8" w:space="0" w:color="000000"/>
+              <w:right w:val="single" w:sz="8" w:space="0" w:color="000000"/>
+            </w:tcBorders>
+            <w:tcMar>
+              <w:top w:w="100" w:type="dxa"/>
+              <w:left w:w="100" w:type="dxa"/>
+              <w:bottom w:w="100" w:type="dxa"/>
+              <w:right w:w="100" w:type="dxa"/>
+            </w:tcMar>
+          </w:tcPr>
+          <w:p>
+            <w:r>
+              <w:t>User is logged in</w:t>
+            </w:r>
+          </w:p>
+        </w:tc>
+      </w:tr>
+      <w:tr>
+        <w:trPr>
+          <w:trHeight w:val="480"/>
+        </w:trPr>
+        <w:tc>
+          <w:tcPr>
+            <w:tcW w:w="2790" w:type="dxa"/>
+            <w:tcBorders>
+              <w:top w:val="single" w:sz="8" w:space="0" w:color="000000"/>
+              <w:left w:val="single" w:sz="8" w:space="0" w:color="000000"/>
+              <w:bottom w:val="single" w:sz="8" w:space="0" w:color="000000"/>
+              <w:right w:val="single" w:sz="8" w:space="0" w:color="000000"/>
+            </w:tcBorders>
+            <w:tcMar>
+              <w:top w:w="100" w:type="dxa"/>
+              <w:left w:w="100" w:type="dxa"/>
+              <w:bottom w:w="100" w:type="dxa"/>
+              <w:right w:w="100" w:type="dxa"/>
+            </w:tcMar>
+          </w:tcPr>
+          <w:p>
+            <w:pPr>
+              <w:spacing w:line="288" w:lineRule="auto"/>
+            </w:pPr>
+            <w:r>
+              <w:t>Trigger</w:t>
+            </w:r>
+          </w:p>
+        </w:tc>
+        <w:tc>
+          <w:tcPr>
+            <w:tcW w:w="6180" w:type="dxa"/>
+            <w:tcBorders>
+              <w:top w:val="single" w:sz="8" w:space="0" w:color="000000"/>
+              <w:left w:val="single" w:sz="8" w:space="0" w:color="000000"/>
+              <w:bottom w:val="single" w:sz="8" w:space="0" w:color="000000"/>
+              <w:right w:val="single" w:sz="8" w:space="0" w:color="000000"/>
+            </w:tcBorders>
+            <w:tcMar>
+              <w:top w:w="100" w:type="dxa"/>
+              <w:left w:w="100" w:type="dxa"/>
+              <w:bottom w:w="100" w:type="dxa"/>
+              <w:right w:w="100" w:type="dxa"/>
+            </w:tcMar>
+          </w:tcPr>
+          <w:p>
+            <w:r>
+              <w:t>User clicks on absence link</w:t>
+            </w:r>
+          </w:p>
+        </w:tc>
+      </w:tr>
+      <w:tr>
+        <w:trPr>
+          <w:trHeight w:val="480"/>
+        </w:trPr>
+        <w:tc>
+          <w:tcPr>
+            <w:tcW w:w="2790" w:type="dxa"/>
+            <w:tcBorders>
+              <w:top w:val="single" w:sz="8" w:space="0" w:color="000000"/>
+              <w:left w:val="single" w:sz="8" w:space="0" w:color="000000"/>
+              <w:bottom w:val="single" w:sz="8" w:space="0" w:color="000000"/>
+              <w:right w:val="single" w:sz="8" w:space="0" w:color="000000"/>
+            </w:tcBorders>
+            <w:tcMar>
+              <w:top w:w="100" w:type="dxa"/>
+              <w:left w:w="100" w:type="dxa"/>
+              <w:bottom w:w="100" w:type="dxa"/>
+              <w:right w:w="100" w:type="dxa"/>
+            </w:tcMar>
+          </w:tcPr>
+          <w:p>
+            <w:pPr>
+              <w:spacing w:line="288" w:lineRule="auto"/>
+            </w:pPr>
+            <w:r>
+              <w:t>Main Success scenario</w:t>
+            </w:r>
+          </w:p>
+        </w:tc>
+        <w:tc>
+          <w:tcPr>
+            <w:tcW w:w="6180" w:type="dxa"/>
+            <w:tcBorders>
+              <w:top w:val="single" w:sz="8" w:space="0" w:color="000000"/>
+              <w:left w:val="single" w:sz="8" w:space="0" w:color="000000"/>
+              <w:bottom w:val="single" w:sz="8" w:space="0" w:color="000000"/>
+              <w:right w:val="single" w:sz="8" w:space="0" w:color="000000"/>
+            </w:tcBorders>
+            <w:tcMar>
+              <w:top w:w="100" w:type="dxa"/>
+              <w:left w:w="100" w:type="dxa"/>
+              <w:bottom w:w="100" w:type="dxa"/>
+              <w:right w:w="100" w:type="dxa"/>
+            </w:tcMar>
+          </w:tcPr>
+          <w:p>
+            <w:pPr>
+              <w:numPr>
+                <w:ilvl w:val="0"/>
+                <w:numId w:val="32"/>
+              </w:numPr>
+            </w:pPr>
+            <w:r>
+              <w:t>User gets redirected to absence page</w:t>
+            </w:r>
+          </w:p>
+          <w:p>
+            <w:pPr>
+              <w:numPr>
+                <w:ilvl w:val="0"/>
+                <w:numId w:val="32"/>
+              </w:numPr>
+            </w:pPr>
+            <w:r>
+              <w:t>System shows a calendar &amp; list</w:t>
+            </w:r>
+          </w:p>
+          <w:p>
+            <w:pPr>
+              <w:numPr>
+                <w:ilvl w:val="0"/>
+                <w:numId w:val="32"/>
+              </w:numPr>
+            </w:pPr>
+            <w:r>
+              <w:t>User can select one (1) or more dates and enter a name/reason</w:t>
+            </w:r>
+          </w:p>
+          <w:p>
+            <w:pPr>
+              <w:numPr>
+                <w:ilvl w:val="0"/>
+                <w:numId w:val="32"/>
+              </w:numPr>
+            </w:pPr>
+            <w:r>
+              <w:t>User submits</w:t>
+            </w:r>
+          </w:p>
+          <w:p>
+            <w:pPr>
+              <w:numPr>
+                <w:ilvl w:val="0"/>
+                <w:numId w:val="32"/>
+              </w:numPr>
+            </w:pPr>
+            <w:r>
+              <w:t xml:space="preserve">System sends the request to </w:t>
+            </w:r>
+            <w:proofErr w:type="spellStart"/>
+            <w:r>
+              <w:t>hr</w:t>
+            </w:r>
+            <w:proofErr w:type="spellEnd"/>
+            <w:r>
+              <w:t xml:space="preserve"> manager</w:t>
+            </w:r>
+          </w:p>
+        </w:tc>
+      </w:tr>
+      <w:tr>
+        <w:trPr>
+          <w:trHeight w:val="480"/>
+        </w:trPr>
+        <w:tc>
+          <w:tcPr>
+            <w:tcW w:w="2790" w:type="dxa"/>
+            <w:tcBorders>
+              <w:top w:val="single" w:sz="8" w:space="0" w:color="000000"/>
+              <w:left w:val="single" w:sz="8" w:space="0" w:color="000000"/>
+              <w:bottom w:val="single" w:sz="8" w:space="0" w:color="000000"/>
+              <w:right w:val="single" w:sz="8" w:space="0" w:color="000000"/>
+            </w:tcBorders>
+            <w:tcMar>
+              <w:top w:w="100" w:type="dxa"/>
+              <w:left w:w="100" w:type="dxa"/>
+              <w:bottom w:w="100" w:type="dxa"/>
+              <w:right w:w="100" w:type="dxa"/>
+            </w:tcMar>
+          </w:tcPr>
+          <w:p>
+            <w:pPr>
+              <w:spacing w:line="288" w:lineRule="auto"/>
+            </w:pPr>
+            <w:r>
+              <w:t>Extensions</w:t>
+            </w:r>
+          </w:p>
+        </w:tc>
+        <w:tc>
+          <w:tcPr>
+            <w:tcW w:w="6180" w:type="dxa"/>
+            <w:tcBorders>
+              <w:top w:val="single" w:sz="8" w:space="0" w:color="000000"/>
+              <w:left w:val="single" w:sz="8" w:space="0" w:color="000000"/>
+              <w:bottom w:val="single" w:sz="8" w:space="0" w:color="000000"/>
+              <w:right w:val="single" w:sz="8" w:space="0" w:color="000000"/>
+            </w:tcBorders>
+            <w:tcMar>
+              <w:top w:w="100" w:type="dxa"/>
+              <w:left w:w="100" w:type="dxa"/>
+              <w:bottom w:w="100" w:type="dxa"/>
+              <w:right w:w="100" w:type="dxa"/>
+            </w:tcMar>
+          </w:tcPr>
+          <w:p>
+            <w:pPr>
+              <w:rPr>
+                <w:b/>
+                <w:u w:val="single"/>
+              </w:rPr>
+            </w:pPr>
+            <w:r>
+              <w:t>3:</w:t>
+            </w:r>
+            <w:r>
+              <w:rPr>
+                <w:b/>
+              </w:rPr>
+              <w:t xml:space="preserve"> </w:t>
+            </w:r>
+            <w:r>
+              <w:rPr>
+                <w:b/>
+                <w:u w:val="single"/>
+              </w:rPr>
+              <w:t>Input type not correct</w:t>
+            </w:r>
+          </w:p>
+          <w:p>
+            <w:pPr>
+              <w:rPr>
+                <w:bCs/>
+              </w:rPr>
+            </w:pPr>
+            <w:r>
+              <w:rPr>
+                <w:bCs/>
+              </w:rPr>
+              <w:t>3.1. system tells user that fields are not entered</w:t>
+            </w:r>
+          </w:p>
+          <w:p>
+            <w:r>
+              <w:t xml:space="preserve">3.2. user can fill fields </w:t>
+            </w:r>
+          </w:p>
+          <w:p>
+            <w:r>
+              <w:t>Resume on 4</w:t>
+            </w:r>
+          </w:p>
+        </w:tc>
+      </w:tr>
+    </w:tbl>
+    <w:p>
+      <w:pPr>
+        <w:rPr>
+          <w:b/>
+          <w:bCs/>
+        </w:rPr>
+      </w:pPr>
+    </w:p>
+    <w:tbl>
+      <w:tblPr>
+        <w:tblW w:w="8970" w:type="dxa"/>
+        <w:tblBorders>
+          <w:top w:val="nil"/>
+          <w:left w:val="nil"/>
+          <w:bottom w:val="nil"/>
+          <w:right w:val="nil"/>
+          <w:insideH w:val="nil"/>
+          <w:insideV w:val="nil"/>
+        </w:tblBorders>
+        <w:tblLayout w:type="fixed"/>
+        <w:tblLook w:val="0600" w:firstRow="0" w:lastRow="0" w:firstColumn="0" w:lastColumn="0" w:noHBand="1" w:noVBand="1"/>
+      </w:tblPr>
+      <w:tblGrid>
+        <w:gridCol w:w="2790"/>
+        <w:gridCol w:w="6180"/>
+      </w:tblGrid>
+      <w:tr>
+        <w:trPr>
+          <w:trHeight w:val="480"/>
+        </w:trPr>
+        <w:tc>
+          <w:tcPr>
+            <w:tcW w:w="2790" w:type="dxa"/>
+            <w:tcBorders>
+              <w:top w:val="single" w:sz="8" w:space="0" w:color="000000"/>
+              <w:left w:val="single" w:sz="8" w:space="0" w:color="000000"/>
+              <w:bottom w:val="single" w:sz="8" w:space="0" w:color="000000"/>
+              <w:right w:val="single" w:sz="8" w:space="0" w:color="000000"/>
+            </w:tcBorders>
+            <w:tcMar>
+              <w:top w:w="100" w:type="dxa"/>
+              <w:left w:w="100" w:type="dxa"/>
+              <w:bottom w:w="100" w:type="dxa"/>
+              <w:right w:w="100" w:type="dxa"/>
+            </w:tcMar>
+          </w:tcPr>
+          <w:p>
+            <w:pPr>
+              <w:spacing w:line="288" w:lineRule="auto"/>
+            </w:pPr>
+            <w:r>
+              <w:t>Use case</w:t>
+            </w:r>
+          </w:p>
+        </w:tc>
+        <w:tc>
+          <w:tcPr>
+            <w:tcW w:w="6180" w:type="dxa"/>
+            <w:tcBorders>
+              <w:top w:val="single" w:sz="8" w:space="0" w:color="000000"/>
+              <w:left w:val="single" w:sz="8" w:space="0" w:color="000000"/>
+              <w:bottom w:val="single" w:sz="8" w:space="0" w:color="000000"/>
+              <w:right w:val="single" w:sz="8" w:space="0" w:color="000000"/>
+            </w:tcBorders>
+            <w:tcMar>
+              <w:top w:w="100" w:type="dxa"/>
+              <w:left w:w="100" w:type="dxa"/>
+              <w:bottom w:w="100" w:type="dxa"/>
+              <w:right w:w="100" w:type="dxa"/>
+            </w:tcMar>
+          </w:tcPr>
+          <w:p>
+            <w:pPr>
+              <w:rPr>
+                <w:b/>
+              </w:rPr>
+            </w:pPr>
+            <w:r>
+              <w:rPr>
+                <w:b/>
+              </w:rPr>
+              <w:t>FR-24- User can view own user information (web)</w:t>
+            </w:r>
+          </w:p>
+        </w:tc>
+      </w:tr>
+      <w:tr>
+        <w:trPr>
+          <w:trHeight w:val="480"/>
+        </w:trPr>
+        <w:tc>
+          <w:tcPr>
+            <w:tcW w:w="2790" w:type="dxa"/>
+            <w:tcBorders>
+              <w:top w:val="single" w:sz="8" w:space="0" w:color="000000"/>
+              <w:left w:val="single" w:sz="8" w:space="0" w:color="000000"/>
+              <w:bottom w:val="single" w:sz="8" w:space="0" w:color="000000"/>
+              <w:right w:val="single" w:sz="8" w:space="0" w:color="000000"/>
+            </w:tcBorders>
+            <w:tcMar>
+              <w:top w:w="100" w:type="dxa"/>
+              <w:left w:w="100" w:type="dxa"/>
+              <w:bottom w:w="100" w:type="dxa"/>
+              <w:right w:w="100" w:type="dxa"/>
+            </w:tcMar>
+          </w:tcPr>
+          <w:p>
+            <w:pPr>
+              <w:spacing w:line="288" w:lineRule="auto"/>
+            </w:pPr>
+            <w:r>
+              <w:t>Actor</w:t>
+            </w:r>
+          </w:p>
+        </w:tc>
+        <w:tc>
+          <w:tcPr>
+            <w:tcW w:w="6180" w:type="dxa"/>
+            <w:tcBorders>
+              <w:top w:val="single" w:sz="8" w:space="0" w:color="000000"/>
+              <w:left w:val="single" w:sz="8" w:space="0" w:color="000000"/>
+              <w:bottom w:val="single" w:sz="8" w:space="0" w:color="000000"/>
+              <w:right w:val="single" w:sz="8" w:space="0" w:color="000000"/>
+            </w:tcBorders>
+            <w:tcMar>
+              <w:top w:w="100" w:type="dxa"/>
+              <w:left w:w="100" w:type="dxa"/>
+              <w:bottom w:w="100" w:type="dxa"/>
+              <w:right w:w="100" w:type="dxa"/>
+            </w:tcMar>
+          </w:tcPr>
+          <w:p>
+            <w:r>
+              <w:t>User</w:t>
+            </w:r>
+          </w:p>
+        </w:tc>
+      </w:tr>
+      <w:tr>
+        <w:trPr>
+          <w:trHeight w:val="480"/>
+        </w:trPr>
+        <w:tc>
+          <w:tcPr>
+            <w:tcW w:w="2790" w:type="dxa"/>
+            <w:tcBorders>
+              <w:top w:val="single" w:sz="8" w:space="0" w:color="000000"/>
+              <w:left w:val="single" w:sz="8" w:space="0" w:color="000000"/>
+              <w:bottom w:val="single" w:sz="8" w:space="0" w:color="000000"/>
+              <w:right w:val="single" w:sz="8" w:space="0" w:color="000000"/>
+            </w:tcBorders>
+            <w:tcMar>
+              <w:top w:w="100" w:type="dxa"/>
+              <w:left w:w="100" w:type="dxa"/>
+              <w:bottom w:w="100" w:type="dxa"/>
+              <w:right w:w="100" w:type="dxa"/>
+            </w:tcMar>
+          </w:tcPr>
+          <w:p>
+            <w:pPr>
+              <w:spacing w:line="288" w:lineRule="auto"/>
+            </w:pPr>
+            <w:r>
+              <w:t>Pre-condition</w:t>
+            </w:r>
+          </w:p>
+        </w:tc>
+        <w:tc>
+          <w:tcPr>
+            <w:tcW w:w="6180" w:type="dxa"/>
+            <w:tcBorders>
+              <w:top w:val="single" w:sz="8" w:space="0" w:color="000000"/>
+              <w:left w:val="single" w:sz="8" w:space="0" w:color="000000"/>
+              <w:bottom w:val="single" w:sz="8" w:space="0" w:color="000000"/>
+              <w:right w:val="single" w:sz="8" w:space="0" w:color="000000"/>
+            </w:tcBorders>
+            <w:tcMar>
+              <w:top w:w="100" w:type="dxa"/>
+              <w:left w:w="100" w:type="dxa"/>
+              <w:bottom w:w="100" w:type="dxa"/>
+              <w:right w:w="100" w:type="dxa"/>
+            </w:tcMar>
+          </w:tcPr>
+          <w:p>
+            <w:r>
+              <w:t>User is logged in</w:t>
+            </w:r>
+          </w:p>
+        </w:tc>
+      </w:tr>
+      <w:tr>
+        <w:trPr>
+          <w:trHeight w:val="480"/>
+        </w:trPr>
+        <w:tc>
+          <w:tcPr>
+            <w:tcW w:w="2790" w:type="dxa"/>
+            <w:tcBorders>
+              <w:top w:val="single" w:sz="8" w:space="0" w:color="000000"/>
+              <w:left w:val="single" w:sz="8" w:space="0" w:color="000000"/>
+              <w:bottom w:val="single" w:sz="8" w:space="0" w:color="000000"/>
+              <w:right w:val="single" w:sz="8" w:space="0" w:color="000000"/>
+            </w:tcBorders>
+            <w:tcMar>
+              <w:top w:w="100" w:type="dxa"/>
+              <w:left w:w="100" w:type="dxa"/>
+              <w:bottom w:w="100" w:type="dxa"/>
+              <w:right w:w="100" w:type="dxa"/>
+            </w:tcMar>
+          </w:tcPr>
+          <w:p>
+            <w:pPr>
+              <w:spacing w:line="288" w:lineRule="auto"/>
+            </w:pPr>
+            <w:r>
+              <w:t>Trigger</w:t>
+            </w:r>
+          </w:p>
+        </w:tc>
+        <w:tc>
+          <w:tcPr>
+            <w:tcW w:w="6180" w:type="dxa"/>
+            <w:tcBorders>
+              <w:top w:val="single" w:sz="8" w:space="0" w:color="000000"/>
+              <w:left w:val="single" w:sz="8" w:space="0" w:color="000000"/>
+              <w:bottom w:val="single" w:sz="8" w:space="0" w:color="000000"/>
+              <w:right w:val="single" w:sz="8" w:space="0" w:color="000000"/>
+            </w:tcBorders>
+            <w:tcMar>
+              <w:top w:w="100" w:type="dxa"/>
+              <w:left w:w="100" w:type="dxa"/>
+              <w:bottom w:w="100" w:type="dxa"/>
+              <w:right w:w="100" w:type="dxa"/>
+            </w:tcMar>
+          </w:tcPr>
+          <w:p>
+            <w:r>
+              <w:t xml:space="preserve">User presses the profile link </w:t>
+            </w:r>
+          </w:p>
+        </w:tc>
+      </w:tr>
+      <w:tr>
+        <w:trPr>
+          <w:trHeight w:val="480"/>
+        </w:trPr>
+        <w:tc>
+          <w:tcPr>
+            <w:tcW w:w="2790" w:type="dxa"/>
+            <w:tcBorders>
+              <w:top w:val="single" w:sz="8" w:space="0" w:color="000000"/>
+              <w:left w:val="single" w:sz="8" w:space="0" w:color="000000"/>
+              <w:bottom w:val="single" w:sz="8" w:space="0" w:color="000000"/>
+              <w:right w:val="single" w:sz="8" w:space="0" w:color="000000"/>
+            </w:tcBorders>
+            <w:tcMar>
+              <w:top w:w="100" w:type="dxa"/>
+              <w:left w:w="100" w:type="dxa"/>
+              <w:bottom w:w="100" w:type="dxa"/>
+              <w:right w:w="100" w:type="dxa"/>
+            </w:tcMar>
+          </w:tcPr>
+          <w:p>
+            <w:pPr>
+              <w:spacing w:line="288" w:lineRule="auto"/>
+            </w:pPr>
+            <w:r>
+              <w:t>Main Success scenario</w:t>
+            </w:r>
+          </w:p>
+        </w:tc>
+        <w:tc>
+          <w:tcPr>
+            <w:tcW w:w="6180" w:type="dxa"/>
+            <w:tcBorders>
+              <w:top w:val="single" w:sz="8" w:space="0" w:color="000000"/>
+              <w:left w:val="single" w:sz="8" w:space="0" w:color="000000"/>
+              <w:bottom w:val="single" w:sz="8" w:space="0" w:color="000000"/>
+              <w:right w:val="single" w:sz="8" w:space="0" w:color="000000"/>
+            </w:tcBorders>
+            <w:tcMar>
+              <w:top w:w="100" w:type="dxa"/>
+              <w:left w:w="100" w:type="dxa"/>
+              <w:bottom w:w="100" w:type="dxa"/>
+              <w:right w:w="100" w:type="dxa"/>
+            </w:tcMar>
+          </w:tcPr>
+          <w:p>
+            <w:pPr>
+              <w:numPr>
+                <w:ilvl w:val="0"/>
+                <w:numId w:val="33"/>
+              </w:numPr>
+            </w:pPr>
+            <w:r>
+              <w:t>System shows user details</w:t>
+            </w:r>
+          </w:p>
+        </w:tc>
+      </w:tr>
+      <w:tr>
+        <w:trPr>
+          <w:trHeight w:val="480"/>
+        </w:trPr>
+        <w:tc>
+          <w:tcPr>
+            <w:tcW w:w="2790" w:type="dxa"/>
+            <w:tcBorders>
+              <w:top w:val="single" w:sz="8" w:space="0" w:color="000000"/>
+              <w:left w:val="single" w:sz="8" w:space="0" w:color="000000"/>
+              <w:bottom w:val="single" w:sz="8" w:space="0" w:color="000000"/>
+              <w:right w:val="single" w:sz="8" w:space="0" w:color="000000"/>
+            </w:tcBorders>
+            <w:tcMar>
+              <w:top w:w="100" w:type="dxa"/>
+              <w:left w:w="100" w:type="dxa"/>
+              <w:bottom w:w="100" w:type="dxa"/>
+              <w:right w:w="100" w:type="dxa"/>
+            </w:tcMar>
+          </w:tcPr>
+          <w:p>
+            <w:pPr>
+              <w:spacing w:line="288" w:lineRule="auto"/>
+            </w:pPr>
+            <w:r>
+              <w:t>Extensions</w:t>
+            </w:r>
+          </w:p>
+        </w:tc>
+        <w:tc>
+          <w:tcPr>
+            <w:tcW w:w="6180" w:type="dxa"/>
+            <w:tcBorders>
+              <w:top w:val="single" w:sz="8" w:space="0" w:color="000000"/>
+              <w:left w:val="single" w:sz="8" w:space="0" w:color="000000"/>
+              <w:bottom w:val="single" w:sz="8" w:space="0" w:color="000000"/>
+              <w:right w:val="single" w:sz="8" w:space="0" w:color="000000"/>
+            </w:tcBorders>
+            <w:tcMar>
+              <w:top w:w="100" w:type="dxa"/>
+              <w:left w:w="100" w:type="dxa"/>
+              <w:bottom w:w="100" w:type="dxa"/>
+              <w:right w:w="100" w:type="dxa"/>
+            </w:tcMar>
+          </w:tcPr>
+          <w:p/>
+        </w:tc>
+      </w:tr>
+    </w:tbl>
+    <w:p>
+      <w:pPr>
+        <w:rPr>
+          <w:b/>
+          <w:bCs/>
+        </w:rPr>
+      </w:pPr>
+    </w:p>
+    <w:p>
+      <w:pPr>
+        <w:rPr>
+          <w:b/>
+          <w:bCs/>
+        </w:rPr>
+      </w:pPr>
+    </w:p>
+    <w:tbl>
+      <w:tblPr>
+        <w:tblW w:w="8970" w:type="dxa"/>
+        <w:tblBorders>
+          <w:top w:val="nil"/>
+          <w:left w:val="nil"/>
+          <w:bottom w:val="nil"/>
+          <w:right w:val="nil"/>
+          <w:insideH w:val="nil"/>
+          <w:insideV w:val="nil"/>
+        </w:tblBorders>
+        <w:tblLayout w:type="fixed"/>
+        <w:tblLook w:val="0600" w:firstRow="0" w:lastRow="0" w:firstColumn="0" w:lastColumn="0" w:noHBand="1" w:noVBand="1"/>
+      </w:tblPr>
+      <w:tblGrid>
+        <w:gridCol w:w="2790"/>
+        <w:gridCol w:w="6180"/>
+      </w:tblGrid>
+      <w:tr>
+        <w:trPr>
+          <w:trHeight w:val="480"/>
+        </w:trPr>
+        <w:tc>
+          <w:tcPr>
+            <w:tcW w:w="2790" w:type="dxa"/>
+            <w:tcBorders>
+              <w:top w:val="single" w:sz="8" w:space="0" w:color="000000"/>
+              <w:left w:val="single" w:sz="8" w:space="0" w:color="000000"/>
+              <w:bottom w:val="single" w:sz="8" w:space="0" w:color="000000"/>
+              <w:right w:val="single" w:sz="8" w:space="0" w:color="000000"/>
+            </w:tcBorders>
+            <w:tcMar>
+              <w:top w:w="100" w:type="dxa"/>
+              <w:left w:w="100" w:type="dxa"/>
+              <w:bottom w:w="100" w:type="dxa"/>
+              <w:right w:w="100" w:type="dxa"/>
+            </w:tcMar>
+          </w:tcPr>
+          <w:p>
+            <w:pPr>
+              <w:spacing w:line="288" w:lineRule="auto"/>
+            </w:pPr>
+            <w:r>
+              <w:lastRenderedPageBreak/>
+              <w:t>Use case</w:t>
+            </w:r>
+          </w:p>
+        </w:tc>
+        <w:tc>
+          <w:tcPr>
+            <w:tcW w:w="6180" w:type="dxa"/>
+            <w:tcBorders>
+              <w:top w:val="single" w:sz="8" w:space="0" w:color="000000"/>
+              <w:left w:val="single" w:sz="8" w:space="0" w:color="000000"/>
+              <w:bottom w:val="single" w:sz="8" w:space="0" w:color="000000"/>
+              <w:right w:val="single" w:sz="8" w:space="0" w:color="000000"/>
+            </w:tcBorders>
+            <w:tcMar>
+              <w:top w:w="100" w:type="dxa"/>
+              <w:left w:w="100" w:type="dxa"/>
+              <w:bottom w:w="100" w:type="dxa"/>
+              <w:right w:w="100" w:type="dxa"/>
+            </w:tcMar>
+          </w:tcPr>
+          <w:p>
+            <w:pPr>
+              <w:rPr>
+                <w:b/>
+              </w:rPr>
+            </w:pPr>
+            <w:r>
+              <w:rPr>
+                <w:b/>
+              </w:rPr>
+              <w:t>FR-25- User can change own user information (web)</w:t>
+            </w:r>
+          </w:p>
+        </w:tc>
+      </w:tr>
+      <w:tr>
+        <w:trPr>
+          <w:trHeight w:val="480"/>
+        </w:trPr>
+        <w:tc>
+          <w:tcPr>
+            <w:tcW w:w="2790" w:type="dxa"/>
+            <w:tcBorders>
+              <w:top w:val="single" w:sz="8" w:space="0" w:color="000000"/>
+              <w:left w:val="single" w:sz="8" w:space="0" w:color="000000"/>
+              <w:bottom w:val="single" w:sz="8" w:space="0" w:color="000000"/>
+              <w:right w:val="single" w:sz="8" w:space="0" w:color="000000"/>
+            </w:tcBorders>
+            <w:tcMar>
+              <w:top w:w="100" w:type="dxa"/>
+              <w:left w:w="100" w:type="dxa"/>
+              <w:bottom w:w="100" w:type="dxa"/>
+              <w:right w:w="100" w:type="dxa"/>
+            </w:tcMar>
+          </w:tcPr>
+          <w:p>
+            <w:pPr>
+              <w:spacing w:line="288" w:lineRule="auto"/>
+            </w:pPr>
+            <w:r>
+              <w:t>Actor</w:t>
+            </w:r>
+          </w:p>
+        </w:tc>
+        <w:tc>
+          <w:tcPr>
+            <w:tcW w:w="6180" w:type="dxa"/>
+            <w:tcBorders>
+              <w:top w:val="single" w:sz="8" w:space="0" w:color="000000"/>
+              <w:left w:val="single" w:sz="8" w:space="0" w:color="000000"/>
+              <w:bottom w:val="single" w:sz="8" w:space="0" w:color="000000"/>
+              <w:right w:val="single" w:sz="8" w:space="0" w:color="000000"/>
+            </w:tcBorders>
+            <w:tcMar>
+              <w:top w:w="100" w:type="dxa"/>
+              <w:left w:w="100" w:type="dxa"/>
+              <w:bottom w:w="100" w:type="dxa"/>
+              <w:right w:w="100" w:type="dxa"/>
+            </w:tcMar>
+          </w:tcPr>
+          <w:p>
+            <w:r>
+              <w:t>User</w:t>
+            </w:r>
+          </w:p>
+        </w:tc>
+      </w:tr>
+      <w:tr>
+        <w:trPr>
+          <w:trHeight w:val="480"/>
+        </w:trPr>
+        <w:tc>
+          <w:tcPr>
+            <w:tcW w:w="2790" w:type="dxa"/>
+            <w:tcBorders>
+              <w:top w:val="single" w:sz="8" w:space="0" w:color="000000"/>
+              <w:left w:val="single" w:sz="8" w:space="0" w:color="000000"/>
+              <w:bottom w:val="single" w:sz="8" w:space="0" w:color="000000"/>
+              <w:right w:val="single" w:sz="8" w:space="0" w:color="000000"/>
+            </w:tcBorders>
+            <w:tcMar>
+              <w:top w:w="100" w:type="dxa"/>
+              <w:left w:w="100" w:type="dxa"/>
+              <w:bottom w:w="100" w:type="dxa"/>
+              <w:right w:w="100" w:type="dxa"/>
+            </w:tcMar>
+          </w:tcPr>
+          <w:p>
+            <w:pPr>
+              <w:spacing w:line="288" w:lineRule="auto"/>
+            </w:pPr>
+            <w:r>
+              <w:t>Pre-condition</w:t>
+            </w:r>
+          </w:p>
+        </w:tc>
+        <w:tc>
+          <w:tcPr>
+            <w:tcW w:w="6180" w:type="dxa"/>
+            <w:tcBorders>
+              <w:top w:val="single" w:sz="8" w:space="0" w:color="000000"/>
+              <w:left w:val="single" w:sz="8" w:space="0" w:color="000000"/>
+              <w:bottom w:val="single" w:sz="8" w:space="0" w:color="000000"/>
+              <w:right w:val="single" w:sz="8" w:space="0" w:color="000000"/>
+            </w:tcBorders>
+            <w:tcMar>
+              <w:top w:w="100" w:type="dxa"/>
+              <w:left w:w="100" w:type="dxa"/>
+              <w:bottom w:w="100" w:type="dxa"/>
+              <w:right w:w="100" w:type="dxa"/>
+            </w:tcMar>
+          </w:tcPr>
+          <w:p>
+            <w:r>
+              <w:t>User is logged in</w:t>
+            </w:r>
+          </w:p>
+        </w:tc>
+      </w:tr>
+      <w:tr>
+        <w:trPr>
+          <w:trHeight w:val="480"/>
+        </w:trPr>
+        <w:tc>
+          <w:tcPr>
+            <w:tcW w:w="2790" w:type="dxa"/>
+            <w:tcBorders>
+              <w:top w:val="single" w:sz="8" w:space="0" w:color="000000"/>
+              <w:left w:val="single" w:sz="8" w:space="0" w:color="000000"/>
+              <w:bottom w:val="single" w:sz="8" w:space="0" w:color="000000"/>
+              <w:right w:val="single" w:sz="8" w:space="0" w:color="000000"/>
+            </w:tcBorders>
+            <w:tcMar>
+              <w:top w:w="100" w:type="dxa"/>
+              <w:left w:w="100" w:type="dxa"/>
+              <w:bottom w:w="100" w:type="dxa"/>
+              <w:right w:w="100" w:type="dxa"/>
+            </w:tcMar>
+          </w:tcPr>
+          <w:p>
+            <w:pPr>
+              <w:spacing w:line="288" w:lineRule="auto"/>
+            </w:pPr>
+            <w:r>
+              <w:t>Trigger</w:t>
+            </w:r>
+          </w:p>
+        </w:tc>
+        <w:tc>
+          <w:tcPr>
+            <w:tcW w:w="6180" w:type="dxa"/>
+            <w:tcBorders>
+              <w:top w:val="single" w:sz="8" w:space="0" w:color="000000"/>
+              <w:left w:val="single" w:sz="8" w:space="0" w:color="000000"/>
+              <w:bottom w:val="single" w:sz="8" w:space="0" w:color="000000"/>
+              <w:right w:val="single" w:sz="8" w:space="0" w:color="000000"/>
+            </w:tcBorders>
+            <w:tcMar>
+              <w:top w:w="100" w:type="dxa"/>
+              <w:left w:w="100" w:type="dxa"/>
+              <w:bottom w:w="100" w:type="dxa"/>
+              <w:right w:w="100" w:type="dxa"/>
+            </w:tcMar>
+          </w:tcPr>
+          <w:p>
+            <w:r>
+              <w:t xml:space="preserve">User presses the profile link </w:t>
+            </w:r>
+          </w:p>
+        </w:tc>
+      </w:tr>
+      <w:tr>
+        <w:trPr>
+          <w:trHeight w:val="480"/>
+        </w:trPr>
+        <w:tc>
+          <w:tcPr>
+            <w:tcW w:w="2790" w:type="dxa"/>
+            <w:tcBorders>
+              <w:top w:val="single" w:sz="8" w:space="0" w:color="000000"/>
+              <w:left w:val="single" w:sz="8" w:space="0" w:color="000000"/>
+              <w:bottom w:val="single" w:sz="8" w:space="0" w:color="000000"/>
+              <w:right w:val="single" w:sz="8" w:space="0" w:color="000000"/>
+            </w:tcBorders>
+            <w:tcMar>
+              <w:top w:w="100" w:type="dxa"/>
+              <w:left w:w="100" w:type="dxa"/>
+              <w:bottom w:w="100" w:type="dxa"/>
+              <w:right w:w="100" w:type="dxa"/>
+            </w:tcMar>
+          </w:tcPr>
+          <w:p>
+            <w:pPr>
+              <w:spacing w:line="288" w:lineRule="auto"/>
+            </w:pPr>
+            <w:r>
+              <w:t>Main Success scenario</w:t>
+            </w:r>
+          </w:p>
+        </w:tc>
+        <w:tc>
+          <w:tcPr>
+            <w:tcW w:w="6180" w:type="dxa"/>
+            <w:tcBorders>
+              <w:top w:val="single" w:sz="8" w:space="0" w:color="000000"/>
+              <w:left w:val="single" w:sz="8" w:space="0" w:color="000000"/>
+              <w:bottom w:val="single" w:sz="8" w:space="0" w:color="000000"/>
+              <w:right w:val="single" w:sz="8" w:space="0" w:color="000000"/>
+            </w:tcBorders>
+            <w:tcMar>
+              <w:top w:w="100" w:type="dxa"/>
+              <w:left w:w="100" w:type="dxa"/>
+              <w:bottom w:w="100" w:type="dxa"/>
+              <w:right w:w="100" w:type="dxa"/>
+            </w:tcMar>
+          </w:tcPr>
+          <w:p>
+            <w:pPr>
+              <w:numPr>
+                <w:ilvl w:val="0"/>
+                <w:numId w:val="25"/>
+              </w:numPr>
+            </w:pPr>
+            <w:r>
+              <w:t>User changes some fields with his personal details, field inputs are correct</w:t>
+            </w:r>
+          </w:p>
+          <w:p>
+            <w:pPr>
+              <w:numPr>
+                <w:ilvl w:val="0"/>
+                <w:numId w:val="25"/>
+              </w:numPr>
+            </w:pPr>
+            <w:r>
+              <w:t>User changes information about itself</w:t>
+            </w:r>
+          </w:p>
+        </w:tc>
+      </w:tr>
+      <w:tr>
+        <w:trPr>
+          <w:trHeight w:val="480"/>
+        </w:trPr>
+        <w:tc>
+          <w:tcPr>
+            <w:tcW w:w="2790" w:type="dxa"/>
+            <w:tcBorders>
+              <w:top w:val="single" w:sz="8" w:space="0" w:color="000000"/>
+              <w:left w:val="single" w:sz="8" w:space="0" w:color="000000"/>
+              <w:bottom w:val="single" w:sz="8" w:space="0" w:color="000000"/>
+              <w:right w:val="single" w:sz="8" w:space="0" w:color="000000"/>
+            </w:tcBorders>
+            <w:tcMar>
+              <w:top w:w="100" w:type="dxa"/>
+              <w:left w:w="100" w:type="dxa"/>
+              <w:bottom w:w="100" w:type="dxa"/>
+              <w:right w:w="100" w:type="dxa"/>
+            </w:tcMar>
+          </w:tcPr>
+          <w:p>
+            <w:pPr>
+              <w:spacing w:line="288" w:lineRule="auto"/>
+            </w:pPr>
+            <w:r>
+              <w:t>Extensions</w:t>
+            </w:r>
+          </w:p>
+        </w:tc>
+        <w:tc>
+          <w:tcPr>
+            <w:tcW w:w="6180" w:type="dxa"/>
+            <w:tcBorders>
+              <w:top w:val="single" w:sz="8" w:space="0" w:color="000000"/>
+              <w:left w:val="single" w:sz="8" w:space="0" w:color="000000"/>
+              <w:bottom w:val="single" w:sz="8" w:space="0" w:color="000000"/>
+              <w:right w:val="single" w:sz="8" w:space="0" w:color="000000"/>
+            </w:tcBorders>
+            <w:tcMar>
+              <w:top w:w="100" w:type="dxa"/>
+              <w:left w:w="100" w:type="dxa"/>
+              <w:bottom w:w="100" w:type="dxa"/>
+              <w:right w:w="100" w:type="dxa"/>
+            </w:tcMar>
+          </w:tcPr>
+          <w:p>
+            <w:pPr>
+              <w:ind w:left="720"/>
+              <w:rPr>
+                <w:b/>
+                <w:u w:val="single"/>
+              </w:rPr>
+            </w:pPr>
+            <w:r>
+              <w:t>Ex1:</w:t>
+            </w:r>
+            <w:r>
+              <w:rPr>
+                <w:b/>
+              </w:rPr>
+              <w:t xml:space="preserve"> </w:t>
+            </w:r>
+            <w:r>
+              <w:rPr>
+                <w:b/>
+                <w:u w:val="single"/>
+              </w:rPr>
+              <w:t>Input type not correct</w:t>
+            </w:r>
+          </w:p>
+          <w:p>
+            <w:pPr>
+              <w:ind w:left="720"/>
+              <w:rPr>
+                <w:b/>
+                <w:u w:val="single"/>
+              </w:rPr>
+            </w:pPr>
+          </w:p>
+          <w:p>
+            <w:pPr>
+              <w:numPr>
+                <w:ilvl w:val="0"/>
+                <w:numId w:val="21"/>
+              </w:numPr>
+            </w:pPr>
+            <w:r>
+              <w:t>User intends to change personal information</w:t>
+            </w:r>
+          </w:p>
+          <w:p>
+            <w:pPr>
+              <w:numPr>
+                <w:ilvl w:val="0"/>
+                <w:numId w:val="21"/>
+              </w:numPr>
+            </w:pPr>
+            <w:r>
+              <w:t>User gets notified that some of the credentials are not correct input types</w:t>
+            </w:r>
+          </w:p>
+          <w:p>
+            <w:pPr>
+              <w:numPr>
+                <w:ilvl w:val="0"/>
+                <w:numId w:val="21"/>
+              </w:numPr>
+            </w:pPr>
+            <w:r>
+              <w:t xml:space="preserve">User gets returned to personal information page </w:t>
+            </w:r>
+          </w:p>
+        </w:tc>
+      </w:tr>
+    </w:tbl>
     <w:p>
       <w:pPr>
         <w:rPr>
@@ -14446,7 +15874,7 @@
     <w:bookmarkEnd w:id="34"/>
     <w:p>
       <w:pPr>
-        <w:pStyle w:val="Heading1"/>
+        <w:pStyle w:val="Kop1"/>
         <w:numPr>
           <w:ilvl w:val="0"/>
           <w:numId w:val="3"/>
@@ -14550,15 +15978,7 @@
         <w:jc w:val="both"/>
       </w:pPr>
       <w:r>
-        <w:t xml:space="preserve">The login page is where every user </w:t>
-      </w:r>
-      <w:proofErr w:type="gramStart"/>
-      <w:r>
-        <w:t>has to</w:t>
-      </w:r>
-      <w:proofErr w:type="gramEnd"/>
-      <w:r>
-        <w:t xml:space="preserve"> input their information and press the login button to verify his/her identity, thus allowing access to the application.</w:t>
+        <w:t>The login page is where every user has to input their information and press the login button to verify his/her identity, thus allowing access to the application.</w:t>
       </w:r>
     </w:p>
     <w:p>
@@ -15148,7 +16568,7 @@
       </w:pPr>
       <w:r>
         <w:rPr>
-          <w:rStyle w:val="CommentReference"/>
+          <w:rStyle w:val="Verwijzingopmerking"/>
         </w:rPr>
         <w:annotationRef/>
       </w:r>
@@ -15198,21 +16618,7 @@
         <w:rPr>
           <w:color w:val="000000"/>
         </w:rPr>
-        <w:t xml:space="preserve">Good idea to describe the type of users. </w:t>
-      </w:r>
-      <w:proofErr w:type="gramStart"/>
-      <w:r>
-        <w:rPr>
-          <w:color w:val="000000"/>
-        </w:rPr>
-        <w:t>However</w:t>
-      </w:r>
-      <w:proofErr w:type="gramEnd"/>
-      <w:r>
-        <w:rPr>
-          <w:color w:val="000000"/>
-        </w:rPr>
-        <w:t xml:space="preserve"> improve writing style. Several sentences are grammatically incorrect.</w:t>
+        <w:t>Good idea to describe the type of users. However improve writing style. Several sentences are grammatically incorrect.</w:t>
       </w:r>
     </w:p>
   </w:comment>
@@ -15236,21 +16642,7 @@
         <w:rPr>
           <w:color w:val="000000"/>
         </w:rPr>
-        <w:t xml:space="preserve">Is this </w:t>
-      </w:r>
-      <w:proofErr w:type="gramStart"/>
-      <w:r>
-        <w:rPr>
-          <w:color w:val="000000"/>
-        </w:rPr>
-        <w:t>an</w:t>
-      </w:r>
-      <w:proofErr w:type="gramEnd"/>
-      <w:r>
-        <w:rPr>
-          <w:color w:val="000000"/>
-        </w:rPr>
-        <w:t xml:space="preserve"> user analysis for the desktop application only?</w:t>
+        <w:t>Is this an user analysis for the desktop application only?</w:t>
       </w:r>
     </w:p>
   </w:comment>
@@ -15428,16 +16820,8 @@
         <w:rPr>
           <w:color w:val="000000"/>
         </w:rPr>
-        <w:t xml:space="preserve">This is automated Selling. Are we going to do this in the first 3 </w:t>
+        <w:t>This is automated Selling. Are we going to do this in the first 3 weeks</w:t>
       </w:r>
-      <w:proofErr w:type="gramStart"/>
-      <w:r>
-        <w:rPr>
-          <w:color w:val="000000"/>
-        </w:rPr>
-        <w:t>weeks</w:t>
-      </w:r>
-      <w:proofErr w:type="gramEnd"/>
     </w:p>
   </w:comment>
   <w:comment w:id="21" w:author="KABB" w:date="2021-09-11T12:46:00Z" w:initials="">
@@ -15467,7 +16851,7 @@
   <w:comment w:id="22" w:author="Guayrin,Brice B.P.B.J.P." w:date="2021-09-14T18:21:00Z" w:initials="">
     <w:p>
       <w:pPr>
-        <w:pStyle w:val="CommentText"/>
+        <w:pStyle w:val="Tekstopmerking"/>
       </w:pPr>
     </w:p>
     <w:p>
@@ -15513,21 +16897,7 @@
         <w:rPr>
           <w:color w:val="000000"/>
         </w:rPr>
-        <w:t xml:space="preserve">Are those requirements </w:t>
-      </w:r>
-      <w:proofErr w:type="gramStart"/>
-      <w:r>
-        <w:rPr>
-          <w:color w:val="000000"/>
-        </w:rPr>
-        <w:t>really useful</w:t>
-      </w:r>
-      <w:proofErr w:type="gramEnd"/>
-      <w:r>
-        <w:rPr>
-          <w:color w:val="000000"/>
-        </w:rPr>
-        <w:t>?</w:t>
+        <w:t>Are those requirements really useful?</w:t>
       </w:r>
     </w:p>
   </w:comment>
@@ -15596,28 +16966,14 @@
           <w:color w:val="000000"/>
         </w:rPr>
         <w:br/>
-        <w:t xml:space="preserve">- make sure all requirements are covered by at least </w:t>
-      </w:r>
-      <w:proofErr w:type="gramStart"/>
-      <w:r>
-        <w:rPr>
-          <w:color w:val="000000"/>
-        </w:rPr>
-        <w:t>one use</w:t>
-      </w:r>
-      <w:proofErr w:type="gramEnd"/>
-      <w:r>
-        <w:rPr>
-          <w:color w:val="000000"/>
-        </w:rPr>
-        <w:t xml:space="preserve"> case</w:t>
+        <w:t>- make sure all requirements are covered by at least one use case</w:t>
       </w:r>
     </w:p>
   </w:comment>
   <w:comment w:id="30" w:author="Guayrin,Brice B.P.B.J.P." w:date="2021-09-14T18:09:00Z" w:initials="">
     <w:p>
       <w:pPr>
-        <w:pStyle w:val="CommentText"/>
+        <w:pStyle w:val="Tekstopmerking"/>
       </w:pPr>
     </w:p>
     <w:p>
@@ -15640,11 +16996,11 @@
   <w:comment w:id="31" w:author="" w:initials="">
     <w:p>
       <w:pPr>
-        <w:pStyle w:val="CommentText"/>
+        <w:pStyle w:val="Tekstopmerking"/>
       </w:pPr>
       <w:r>
         <w:rPr>
-          <w:rStyle w:val="CommentReference"/>
+          <w:rStyle w:val="Verwijzingopmerking"/>
         </w:rPr>
         <w:annotationRef/>
       </w:r>
@@ -16073,6 +17429,232 @@
     </w:lvl>
   </w:abstractNum>
   <w:abstractNum w:abstractNumId="2" w15:restartNumberingAfterBreak="0">
+    <w:nsid w:val="0D535F37"/>
+    <w:multiLevelType w:val="multilevel"/>
+    <w:tmpl w:val="990AA00A"/>
+    <w:lvl w:ilvl="0">
+      <w:start w:val="1"/>
+      <w:numFmt w:val="decimal"/>
+      <w:lvlText w:val="%1."/>
+      <w:lvlJc w:val="left"/>
+      <w:pPr>
+        <w:ind w:left="720" w:hanging="360"/>
+      </w:pPr>
+      <w:rPr>
+        <w:u w:val="none"/>
+      </w:rPr>
+    </w:lvl>
+    <w:lvl w:ilvl="1">
+      <w:start w:val="1"/>
+      <w:numFmt w:val="lowerLetter"/>
+      <w:lvlText w:val="%2."/>
+      <w:lvlJc w:val="left"/>
+      <w:pPr>
+        <w:ind w:left="1440" w:hanging="360"/>
+      </w:pPr>
+      <w:rPr>
+        <w:u w:val="none"/>
+      </w:rPr>
+    </w:lvl>
+    <w:lvl w:ilvl="2">
+      <w:start w:val="1"/>
+      <w:numFmt w:val="lowerRoman"/>
+      <w:lvlText w:val="%3."/>
+      <w:lvlJc w:val="right"/>
+      <w:pPr>
+        <w:ind w:left="2160" w:hanging="360"/>
+      </w:pPr>
+      <w:rPr>
+        <w:u w:val="none"/>
+      </w:rPr>
+    </w:lvl>
+    <w:lvl w:ilvl="3">
+      <w:start w:val="1"/>
+      <w:numFmt w:val="decimal"/>
+      <w:lvlText w:val="%4."/>
+      <w:lvlJc w:val="left"/>
+      <w:pPr>
+        <w:ind w:left="2880" w:hanging="360"/>
+      </w:pPr>
+      <w:rPr>
+        <w:u w:val="none"/>
+      </w:rPr>
+    </w:lvl>
+    <w:lvl w:ilvl="4">
+      <w:start w:val="1"/>
+      <w:numFmt w:val="lowerLetter"/>
+      <w:lvlText w:val="%5."/>
+      <w:lvlJc w:val="left"/>
+      <w:pPr>
+        <w:ind w:left="3600" w:hanging="360"/>
+      </w:pPr>
+      <w:rPr>
+        <w:u w:val="none"/>
+      </w:rPr>
+    </w:lvl>
+    <w:lvl w:ilvl="5">
+      <w:start w:val="1"/>
+      <w:numFmt w:val="lowerRoman"/>
+      <w:lvlText w:val="%6."/>
+      <w:lvlJc w:val="right"/>
+      <w:pPr>
+        <w:ind w:left="4320" w:hanging="360"/>
+      </w:pPr>
+      <w:rPr>
+        <w:u w:val="none"/>
+      </w:rPr>
+    </w:lvl>
+    <w:lvl w:ilvl="6">
+      <w:start w:val="1"/>
+      <w:numFmt w:val="decimal"/>
+      <w:lvlText w:val="%7."/>
+      <w:lvlJc w:val="left"/>
+      <w:pPr>
+        <w:ind w:left="5040" w:hanging="360"/>
+      </w:pPr>
+      <w:rPr>
+        <w:u w:val="none"/>
+      </w:rPr>
+    </w:lvl>
+    <w:lvl w:ilvl="7">
+      <w:start w:val="1"/>
+      <w:numFmt w:val="lowerLetter"/>
+      <w:lvlText w:val="%8."/>
+      <w:lvlJc w:val="left"/>
+      <w:pPr>
+        <w:ind w:left="5760" w:hanging="360"/>
+      </w:pPr>
+      <w:rPr>
+        <w:u w:val="none"/>
+      </w:rPr>
+    </w:lvl>
+    <w:lvl w:ilvl="8">
+      <w:start w:val="1"/>
+      <w:numFmt w:val="lowerRoman"/>
+      <w:lvlText w:val="%9."/>
+      <w:lvlJc w:val="right"/>
+      <w:pPr>
+        <w:ind w:left="6480" w:hanging="360"/>
+      </w:pPr>
+      <w:rPr>
+        <w:u w:val="none"/>
+      </w:rPr>
+    </w:lvl>
+  </w:abstractNum>
+  <w:abstractNum w:abstractNumId="3" w15:restartNumberingAfterBreak="0">
+    <w:nsid w:val="0E917407"/>
+    <w:multiLevelType w:val="multilevel"/>
+    <w:tmpl w:val="990AA00A"/>
+    <w:lvl w:ilvl="0">
+      <w:start w:val="1"/>
+      <w:numFmt w:val="decimal"/>
+      <w:lvlText w:val="%1."/>
+      <w:lvlJc w:val="left"/>
+      <w:pPr>
+        <w:ind w:left="720" w:hanging="360"/>
+      </w:pPr>
+      <w:rPr>
+        <w:u w:val="none"/>
+      </w:rPr>
+    </w:lvl>
+    <w:lvl w:ilvl="1">
+      <w:start w:val="1"/>
+      <w:numFmt w:val="lowerLetter"/>
+      <w:lvlText w:val="%2."/>
+      <w:lvlJc w:val="left"/>
+      <w:pPr>
+        <w:ind w:left="1440" w:hanging="360"/>
+      </w:pPr>
+      <w:rPr>
+        <w:u w:val="none"/>
+      </w:rPr>
+    </w:lvl>
+    <w:lvl w:ilvl="2">
+      <w:start w:val="1"/>
+      <w:numFmt w:val="lowerRoman"/>
+      <w:lvlText w:val="%3."/>
+      <w:lvlJc w:val="right"/>
+      <w:pPr>
+        <w:ind w:left="2160" w:hanging="360"/>
+      </w:pPr>
+      <w:rPr>
+        <w:u w:val="none"/>
+      </w:rPr>
+    </w:lvl>
+    <w:lvl w:ilvl="3">
+      <w:start w:val="1"/>
+      <w:numFmt w:val="decimal"/>
+      <w:lvlText w:val="%4."/>
+      <w:lvlJc w:val="left"/>
+      <w:pPr>
+        <w:ind w:left="2880" w:hanging="360"/>
+      </w:pPr>
+      <w:rPr>
+        <w:u w:val="none"/>
+      </w:rPr>
+    </w:lvl>
+    <w:lvl w:ilvl="4">
+      <w:start w:val="1"/>
+      <w:numFmt w:val="lowerLetter"/>
+      <w:lvlText w:val="%5."/>
+      <w:lvlJc w:val="left"/>
+      <w:pPr>
+        <w:ind w:left="3600" w:hanging="360"/>
+      </w:pPr>
+      <w:rPr>
+        <w:u w:val="none"/>
+      </w:rPr>
+    </w:lvl>
+    <w:lvl w:ilvl="5">
+      <w:start w:val="1"/>
+      <w:numFmt w:val="lowerRoman"/>
+      <w:lvlText w:val="%6."/>
+      <w:lvlJc w:val="right"/>
+      <w:pPr>
+        <w:ind w:left="4320" w:hanging="360"/>
+      </w:pPr>
+      <w:rPr>
+        <w:u w:val="none"/>
+      </w:rPr>
+    </w:lvl>
+    <w:lvl w:ilvl="6">
+      <w:start w:val="1"/>
+      <w:numFmt w:val="decimal"/>
+      <w:lvlText w:val="%7."/>
+      <w:lvlJc w:val="left"/>
+      <w:pPr>
+        <w:ind w:left="5040" w:hanging="360"/>
+      </w:pPr>
+      <w:rPr>
+        <w:u w:val="none"/>
+      </w:rPr>
+    </w:lvl>
+    <w:lvl w:ilvl="7">
+      <w:start w:val="1"/>
+      <w:numFmt w:val="lowerLetter"/>
+      <w:lvlText w:val="%8."/>
+      <w:lvlJc w:val="left"/>
+      <w:pPr>
+        <w:ind w:left="5760" w:hanging="360"/>
+      </w:pPr>
+      <w:rPr>
+        <w:u w:val="none"/>
+      </w:rPr>
+    </w:lvl>
+    <w:lvl w:ilvl="8">
+      <w:start w:val="1"/>
+      <w:numFmt w:val="lowerRoman"/>
+      <w:lvlText w:val="%9."/>
+      <w:lvlJc w:val="right"/>
+      <w:pPr>
+        <w:ind w:left="6480" w:hanging="360"/>
+      </w:pPr>
+      <w:rPr>
+        <w:u w:val="none"/>
+      </w:rPr>
+    </w:lvl>
+  </w:abstractNum>
+  <w:abstractNum w:abstractNumId="4" w15:restartNumberingAfterBreak="0">
     <w:nsid w:val="0ED07A10"/>
     <w:multiLevelType w:val="multilevel"/>
     <w:tmpl w:val="21A876DC"/>
@@ -16185,7 +17767,7 @@
       </w:rPr>
     </w:lvl>
   </w:abstractNum>
-  <w:abstractNum w:abstractNumId="3" w15:restartNumberingAfterBreak="0">
+  <w:abstractNum w:abstractNumId="5" w15:restartNumberingAfterBreak="0">
     <w:nsid w:val="13D7426F"/>
     <w:multiLevelType w:val="multilevel"/>
     <w:tmpl w:val="A14EAD94"/>
@@ -16298,7 +17880,7 @@
       </w:rPr>
     </w:lvl>
   </w:abstractNum>
-  <w:abstractNum w:abstractNumId="4" w15:restartNumberingAfterBreak="0">
+  <w:abstractNum w:abstractNumId="6" w15:restartNumberingAfterBreak="0">
     <w:nsid w:val="19410355"/>
     <w:multiLevelType w:val="multilevel"/>
     <w:tmpl w:val="11E611FA"/>
@@ -16411,7 +17993,7 @@
       </w:rPr>
     </w:lvl>
   </w:abstractNum>
-  <w:abstractNum w:abstractNumId="5" w15:restartNumberingAfterBreak="0">
+  <w:abstractNum w:abstractNumId="7" w15:restartNumberingAfterBreak="0">
     <w:nsid w:val="1E7813E2"/>
     <w:multiLevelType w:val="multilevel"/>
     <w:tmpl w:val="DB12BFB6"/>
@@ -16524,7 +18106,7 @@
       </w:rPr>
     </w:lvl>
   </w:abstractNum>
-  <w:abstractNum w:abstractNumId="6" w15:restartNumberingAfterBreak="0">
+  <w:abstractNum w:abstractNumId="8" w15:restartNumberingAfterBreak="0">
     <w:nsid w:val="23E836EF"/>
     <w:multiLevelType w:val="multilevel"/>
     <w:tmpl w:val="5F7814CA"/>
@@ -16637,7 +18219,7 @@
       </w:rPr>
     </w:lvl>
   </w:abstractNum>
-  <w:abstractNum w:abstractNumId="7" w15:restartNumberingAfterBreak="0">
+  <w:abstractNum w:abstractNumId="9" w15:restartNumberingAfterBreak="0">
     <w:nsid w:val="27053755"/>
     <w:multiLevelType w:val="multilevel"/>
     <w:tmpl w:val="06E24DD4"/>
@@ -16750,7 +18332,7 @@
       </w:rPr>
     </w:lvl>
   </w:abstractNum>
-  <w:abstractNum w:abstractNumId="8" w15:restartNumberingAfterBreak="0">
+  <w:abstractNum w:abstractNumId="10" w15:restartNumberingAfterBreak="0">
     <w:nsid w:val="27B761CD"/>
     <w:multiLevelType w:val="multilevel"/>
     <w:tmpl w:val="5D0ADE28"/>
@@ -16863,7 +18445,7 @@
       </w:rPr>
     </w:lvl>
   </w:abstractNum>
-  <w:abstractNum w:abstractNumId="9" w15:restartNumberingAfterBreak="0">
+  <w:abstractNum w:abstractNumId="11" w15:restartNumberingAfterBreak="0">
     <w:nsid w:val="2CDD4662"/>
     <w:multiLevelType w:val="multilevel"/>
     <w:tmpl w:val="CF00DD0E"/>
@@ -16976,7 +18558,7 @@
       </w:rPr>
     </w:lvl>
   </w:abstractNum>
-  <w:abstractNum w:abstractNumId="10" w15:restartNumberingAfterBreak="0">
+  <w:abstractNum w:abstractNumId="12" w15:restartNumberingAfterBreak="0">
     <w:nsid w:val="320775C7"/>
     <w:multiLevelType w:val="multilevel"/>
     <w:tmpl w:val="470E3CBE"/>
@@ -17089,7 +18671,7 @@
       </w:rPr>
     </w:lvl>
   </w:abstractNum>
-  <w:abstractNum w:abstractNumId="11" w15:restartNumberingAfterBreak="0">
+  <w:abstractNum w:abstractNumId="13" w15:restartNumberingAfterBreak="0">
     <w:nsid w:val="327149BD"/>
     <w:multiLevelType w:val="multilevel"/>
     <w:tmpl w:val="3D462736"/>
@@ -17202,7 +18784,7 @@
       </w:rPr>
     </w:lvl>
   </w:abstractNum>
-  <w:abstractNum w:abstractNumId="12" w15:restartNumberingAfterBreak="0">
+  <w:abstractNum w:abstractNumId="14" w15:restartNumberingAfterBreak="0">
     <w:nsid w:val="36AB7326"/>
     <w:multiLevelType w:val="multilevel"/>
     <w:tmpl w:val="8D2C50DA"/>
@@ -17315,7 +18897,7 @@
       </w:rPr>
     </w:lvl>
   </w:abstractNum>
-  <w:abstractNum w:abstractNumId="13" w15:restartNumberingAfterBreak="0">
+  <w:abstractNum w:abstractNumId="15" w15:restartNumberingAfterBreak="0">
     <w:nsid w:val="43EF5A31"/>
     <w:multiLevelType w:val="multilevel"/>
     <w:tmpl w:val="990AA00A"/>
@@ -17428,7 +19010,7 @@
       </w:rPr>
     </w:lvl>
   </w:abstractNum>
-  <w:abstractNum w:abstractNumId="14" w15:restartNumberingAfterBreak="0">
+  <w:abstractNum w:abstractNumId="16" w15:restartNumberingAfterBreak="0">
     <w:nsid w:val="452D09D3"/>
     <w:multiLevelType w:val="multilevel"/>
     <w:tmpl w:val="095EC7D2"/>
@@ -17541,7 +19123,7 @@
       </w:rPr>
     </w:lvl>
   </w:abstractNum>
-  <w:abstractNum w:abstractNumId="15" w15:restartNumberingAfterBreak="0">
+  <w:abstractNum w:abstractNumId="17" w15:restartNumberingAfterBreak="0">
     <w:nsid w:val="45EA5A70"/>
     <w:multiLevelType w:val="multilevel"/>
     <w:tmpl w:val="975C421A"/>
@@ -17654,7 +19236,7 @@
       </w:rPr>
     </w:lvl>
   </w:abstractNum>
-  <w:abstractNum w:abstractNumId="16" w15:restartNumberingAfterBreak="0">
+  <w:abstractNum w:abstractNumId="18" w15:restartNumberingAfterBreak="0">
     <w:nsid w:val="48DA0D22"/>
     <w:multiLevelType w:val="multilevel"/>
     <w:tmpl w:val="25C0BE50"/>
@@ -17767,7 +19349,7 @@
       </w:rPr>
     </w:lvl>
   </w:abstractNum>
-  <w:abstractNum w:abstractNumId="17" w15:restartNumberingAfterBreak="0">
+  <w:abstractNum w:abstractNumId="19" w15:restartNumberingAfterBreak="0">
     <w:nsid w:val="4AB41B40"/>
     <w:multiLevelType w:val="multilevel"/>
     <w:tmpl w:val="32F0850E"/>
@@ -17880,7 +19462,120 @@
       </w:rPr>
     </w:lvl>
   </w:abstractNum>
-  <w:abstractNum w:abstractNumId="18" w15:restartNumberingAfterBreak="0">
+  <w:abstractNum w:abstractNumId="20" w15:restartNumberingAfterBreak="0">
+    <w:nsid w:val="50D42D62"/>
+    <w:multiLevelType w:val="multilevel"/>
+    <w:tmpl w:val="990AA00A"/>
+    <w:lvl w:ilvl="0">
+      <w:start w:val="1"/>
+      <w:numFmt w:val="decimal"/>
+      <w:lvlText w:val="%1."/>
+      <w:lvlJc w:val="left"/>
+      <w:pPr>
+        <w:ind w:left="720" w:hanging="360"/>
+      </w:pPr>
+      <w:rPr>
+        <w:u w:val="none"/>
+      </w:rPr>
+    </w:lvl>
+    <w:lvl w:ilvl="1">
+      <w:start w:val="1"/>
+      <w:numFmt w:val="lowerLetter"/>
+      <w:lvlText w:val="%2."/>
+      <w:lvlJc w:val="left"/>
+      <w:pPr>
+        <w:ind w:left="1440" w:hanging="360"/>
+      </w:pPr>
+      <w:rPr>
+        <w:u w:val="none"/>
+      </w:rPr>
+    </w:lvl>
+    <w:lvl w:ilvl="2">
+      <w:start w:val="1"/>
+      <w:numFmt w:val="lowerRoman"/>
+      <w:lvlText w:val="%3."/>
+      <w:lvlJc w:val="right"/>
+      <w:pPr>
+        <w:ind w:left="2160" w:hanging="360"/>
+      </w:pPr>
+      <w:rPr>
+        <w:u w:val="none"/>
+      </w:rPr>
+    </w:lvl>
+    <w:lvl w:ilvl="3">
+      <w:start w:val="1"/>
+      <w:numFmt w:val="decimal"/>
+      <w:lvlText w:val="%4."/>
+      <w:lvlJc w:val="left"/>
+      <w:pPr>
+        <w:ind w:left="2880" w:hanging="360"/>
+      </w:pPr>
+      <w:rPr>
+        <w:u w:val="none"/>
+      </w:rPr>
+    </w:lvl>
+    <w:lvl w:ilvl="4">
+      <w:start w:val="1"/>
+      <w:numFmt w:val="lowerLetter"/>
+      <w:lvlText w:val="%5."/>
+      <w:lvlJc w:val="left"/>
+      <w:pPr>
+        <w:ind w:left="3600" w:hanging="360"/>
+      </w:pPr>
+      <w:rPr>
+        <w:u w:val="none"/>
+      </w:rPr>
+    </w:lvl>
+    <w:lvl w:ilvl="5">
+      <w:start w:val="1"/>
+      <w:numFmt w:val="lowerRoman"/>
+      <w:lvlText w:val="%6."/>
+      <w:lvlJc w:val="right"/>
+      <w:pPr>
+        <w:ind w:left="4320" w:hanging="360"/>
+      </w:pPr>
+      <w:rPr>
+        <w:u w:val="none"/>
+      </w:rPr>
+    </w:lvl>
+    <w:lvl w:ilvl="6">
+      <w:start w:val="1"/>
+      <w:numFmt w:val="decimal"/>
+      <w:lvlText w:val="%7."/>
+      <w:lvlJc w:val="left"/>
+      <w:pPr>
+        <w:ind w:left="5040" w:hanging="360"/>
+      </w:pPr>
+      <w:rPr>
+        <w:u w:val="none"/>
+      </w:rPr>
+    </w:lvl>
+    <w:lvl w:ilvl="7">
+      <w:start w:val="1"/>
+      <w:numFmt w:val="lowerLetter"/>
+      <w:lvlText w:val="%8."/>
+      <w:lvlJc w:val="left"/>
+      <w:pPr>
+        <w:ind w:left="5760" w:hanging="360"/>
+      </w:pPr>
+      <w:rPr>
+        <w:u w:val="none"/>
+      </w:rPr>
+    </w:lvl>
+    <w:lvl w:ilvl="8">
+      <w:start w:val="1"/>
+      <w:numFmt w:val="lowerRoman"/>
+      <w:lvlText w:val="%9."/>
+      <w:lvlJc w:val="right"/>
+      <w:pPr>
+        <w:ind w:left="6480" w:hanging="360"/>
+      </w:pPr>
+      <w:rPr>
+        <w:u w:val="none"/>
+      </w:rPr>
+    </w:lvl>
+  </w:abstractNum>
+  <w:abstractNum w:abstractNumId="21" w15:restartNumberingAfterBreak="0">
     <w:nsid w:val="51C65E15"/>
     <w:multiLevelType w:val="multilevel"/>
     <w:tmpl w:val="47806646"/>
@@ -17993,7 +19688,7 @@
       </w:rPr>
     </w:lvl>
   </w:abstractNum>
-  <w:abstractNum w:abstractNumId="19" w15:restartNumberingAfterBreak="0">
+  <w:abstractNum w:abstractNumId="22" w15:restartNumberingAfterBreak="0">
     <w:nsid w:val="5513059C"/>
     <w:multiLevelType w:val="multilevel"/>
     <w:tmpl w:val="DDC44434"/>
@@ -18106,7 +19801,7 @@
       </w:rPr>
     </w:lvl>
   </w:abstractNum>
-  <w:abstractNum w:abstractNumId="20" w15:restartNumberingAfterBreak="0">
+  <w:abstractNum w:abstractNumId="23" w15:restartNumberingAfterBreak="0">
     <w:nsid w:val="56DC7CFB"/>
     <w:multiLevelType w:val="multilevel"/>
     <w:tmpl w:val="F8A20A0C"/>
@@ -18219,7 +19914,7 @@
       </w:rPr>
     </w:lvl>
   </w:abstractNum>
-  <w:abstractNum w:abstractNumId="21" w15:restartNumberingAfterBreak="0">
+  <w:abstractNum w:abstractNumId="24" w15:restartNumberingAfterBreak="0">
     <w:nsid w:val="5D8E6D09"/>
     <w:multiLevelType w:val="multilevel"/>
     <w:tmpl w:val="9A2886F6"/>
@@ -18332,7 +20027,7 @@
       </w:rPr>
     </w:lvl>
   </w:abstractNum>
-  <w:abstractNum w:abstractNumId="22" w15:restartNumberingAfterBreak="0">
+  <w:abstractNum w:abstractNumId="25" w15:restartNumberingAfterBreak="0">
     <w:nsid w:val="688B79B0"/>
     <w:multiLevelType w:val="multilevel"/>
     <w:tmpl w:val="6D7CA76A"/>
@@ -18445,7 +20140,7 @@
       </w:rPr>
     </w:lvl>
   </w:abstractNum>
-  <w:abstractNum w:abstractNumId="23" w15:restartNumberingAfterBreak="0">
+  <w:abstractNum w:abstractNumId="26" w15:restartNumberingAfterBreak="0">
     <w:nsid w:val="688E4A3B"/>
     <w:multiLevelType w:val="multilevel"/>
     <w:tmpl w:val="E8F6CA8E"/>
@@ -18558,7 +20253,7 @@
       </w:rPr>
     </w:lvl>
   </w:abstractNum>
-  <w:abstractNum w:abstractNumId="24" w15:restartNumberingAfterBreak="0">
+  <w:abstractNum w:abstractNumId="27" w15:restartNumberingAfterBreak="0">
     <w:nsid w:val="69B2153F"/>
     <w:multiLevelType w:val="multilevel"/>
     <w:tmpl w:val="A94EB6BA"/>
@@ -18671,7 +20366,7 @@
       </w:rPr>
     </w:lvl>
   </w:abstractNum>
-  <w:abstractNum w:abstractNumId="25" w15:restartNumberingAfterBreak="0">
+  <w:abstractNum w:abstractNumId="28" w15:restartNumberingAfterBreak="0">
     <w:nsid w:val="731F4601"/>
     <w:multiLevelType w:val="multilevel"/>
     <w:tmpl w:val="AB706222"/>
@@ -18784,7 +20479,7 @@
       </w:rPr>
     </w:lvl>
   </w:abstractNum>
-  <w:abstractNum w:abstractNumId="26" w15:restartNumberingAfterBreak="0">
+  <w:abstractNum w:abstractNumId="29" w15:restartNumberingAfterBreak="0">
     <w:nsid w:val="75C60CD2"/>
     <w:multiLevelType w:val="multilevel"/>
     <w:tmpl w:val="229AD396"/>
@@ -18897,7 +20592,7 @@
       </w:rPr>
     </w:lvl>
   </w:abstractNum>
-  <w:abstractNum w:abstractNumId="27" w15:restartNumberingAfterBreak="0">
+  <w:abstractNum w:abstractNumId="30" w15:restartNumberingAfterBreak="0">
     <w:nsid w:val="782F7EDC"/>
     <w:multiLevelType w:val="multilevel"/>
     <w:tmpl w:val="1FA2128A"/>
@@ -19010,7 +20705,7 @@
       </w:rPr>
     </w:lvl>
   </w:abstractNum>
-  <w:abstractNum w:abstractNumId="28" w15:restartNumberingAfterBreak="0">
+  <w:abstractNum w:abstractNumId="31" w15:restartNumberingAfterBreak="0">
     <w:nsid w:val="7A4B6BD5"/>
     <w:multiLevelType w:val="multilevel"/>
     <w:tmpl w:val="501A88F4"/>
@@ -19123,7 +20818,7 @@
       </w:rPr>
     </w:lvl>
   </w:abstractNum>
-  <w:abstractNum w:abstractNumId="29" w15:restartNumberingAfterBreak="0">
+  <w:abstractNum w:abstractNumId="32" w15:restartNumberingAfterBreak="0">
     <w:nsid w:val="7F6A6BC6"/>
     <w:multiLevelType w:val="multilevel"/>
     <w:tmpl w:val="B066E720"/>
@@ -19237,94 +20932,103 @@
     </w:lvl>
   </w:abstractNum>
   <w:num w:numId="1">
-    <w:abstractNumId w:val="26"/>
+    <w:abstractNumId w:val="29"/>
   </w:num>
   <w:num w:numId="2">
-    <w:abstractNumId w:val="18"/>
+    <w:abstractNumId w:val="21"/>
   </w:num>
   <w:num w:numId="3">
     <w:abstractNumId w:val="0"/>
   </w:num>
   <w:num w:numId="4">
-    <w:abstractNumId w:val="24"/>
+    <w:abstractNumId w:val="27"/>
   </w:num>
   <w:num w:numId="5">
+    <w:abstractNumId w:val="16"/>
+  </w:num>
+  <w:num w:numId="6">
     <w:abstractNumId w:val="14"/>
   </w:num>
-  <w:num w:numId="6">
+  <w:num w:numId="7">
+    <w:abstractNumId w:val="4"/>
+  </w:num>
+  <w:num w:numId="8">
+    <w:abstractNumId w:val="11"/>
+  </w:num>
+  <w:num w:numId="9">
+    <w:abstractNumId w:val="28"/>
+  </w:num>
+  <w:num w:numId="10">
+    <w:abstractNumId w:val="6"/>
+  </w:num>
+  <w:num w:numId="11">
+    <w:abstractNumId w:val="5"/>
+  </w:num>
+  <w:num w:numId="12">
+    <w:abstractNumId w:val="17"/>
+  </w:num>
+  <w:num w:numId="13">
+    <w:abstractNumId w:val="7"/>
+  </w:num>
+  <w:num w:numId="14">
     <w:abstractNumId w:val="12"/>
   </w:num>
-  <w:num w:numId="7">
-    <w:abstractNumId w:val="2"/>
-  </w:num>
-  <w:num w:numId="8">
-    <w:abstractNumId w:val="9"/>
-  </w:num>
-  <w:num w:numId="9">
-    <w:abstractNumId w:val="25"/>
-  </w:num>
-  <w:num w:numId="10">
-    <w:abstractNumId w:val="4"/>
-  </w:num>
-  <w:num w:numId="11">
-    <w:abstractNumId w:val="3"/>
-  </w:num>
-  <w:num w:numId="12">
-    <w:abstractNumId w:val="15"/>
-  </w:num>
-  <w:num w:numId="13">
-    <w:abstractNumId w:val="5"/>
-  </w:num>
-  <w:num w:numId="14">
-    <w:abstractNumId w:val="10"/>
-  </w:num>
   <w:num w:numId="15">
-    <w:abstractNumId w:val="20"/>
+    <w:abstractNumId w:val="23"/>
   </w:num>
   <w:num w:numId="16">
-    <w:abstractNumId w:val="27"/>
+    <w:abstractNumId w:val="30"/>
   </w:num>
   <w:num w:numId="17">
-    <w:abstractNumId w:val="19"/>
+    <w:abstractNumId w:val="22"/>
   </w:num>
   <w:num w:numId="18">
-    <w:abstractNumId w:val="23"/>
+    <w:abstractNumId w:val="26"/>
   </w:num>
   <w:num w:numId="19">
-    <w:abstractNumId w:val="11"/>
+    <w:abstractNumId w:val="13"/>
   </w:num>
   <w:num w:numId="20">
-    <w:abstractNumId w:val="21"/>
+    <w:abstractNumId w:val="24"/>
   </w:num>
   <w:num w:numId="21">
     <w:abstractNumId w:val="1"/>
   </w:num>
   <w:num w:numId="22">
-    <w:abstractNumId w:val="16"/>
+    <w:abstractNumId w:val="18"/>
   </w:num>
   <w:num w:numId="23">
-    <w:abstractNumId w:val="17"/>
+    <w:abstractNumId w:val="19"/>
   </w:num>
   <w:num w:numId="24">
-    <w:abstractNumId w:val="28"/>
+    <w:abstractNumId w:val="31"/>
   </w:num>
   <w:num w:numId="25">
-    <w:abstractNumId w:val="13"/>
+    <w:abstractNumId w:val="15"/>
   </w:num>
   <w:num w:numId="26">
+    <w:abstractNumId w:val="10"/>
+  </w:num>
+  <w:num w:numId="27">
     <w:abstractNumId w:val="8"/>
   </w:num>
-  <w:num w:numId="27">
-    <w:abstractNumId w:val="6"/>
-  </w:num>
   <w:num w:numId="28">
-    <w:abstractNumId w:val="22"/>
+    <w:abstractNumId w:val="25"/>
   </w:num>
   <w:num w:numId="29">
-    <w:abstractNumId w:val="29"/>
+    <w:abstractNumId w:val="32"/>
   </w:num>
   <w:num w:numId="30">
-    <w:abstractNumId w:val="7"/>
+    <w:abstractNumId w:val="9"/>
+  </w:num>
+  <w:num w:numId="31">
+    <w:abstractNumId w:val="2"/>
+  </w:num>
+  <w:num w:numId="32">
+    <w:abstractNumId w:val="3"/>
+  </w:num>
+  <w:num w:numId="33">
+    <w:abstractNumId w:val="20"/>
   </w:num>
 </w:numbering>
 </file>
@@ -19732,14 +21436,14 @@
     <w:lsdException w:name="Unresolved Mention" w:semiHidden="1" w:unhideWhenUsed="1"/>
     <w:lsdException w:name="Smart Link" w:semiHidden="1" w:unhideWhenUsed="1"/>
   </w:latentStyles>
-  <w:style w:type="paragraph" w:default="1" w:styleId="Normal">
+  <w:style w:type="paragraph" w:default="1" w:styleId="Standaard">
     <w:name w:val="Normal"/>
     <w:qFormat/>
   </w:style>
-  <w:style w:type="paragraph" w:styleId="Heading1">
+  <w:style w:type="paragraph" w:styleId="Kop1">
     <w:name w:val="heading 1"/>
-    <w:basedOn w:val="Normal"/>
-    <w:next w:val="Normal"/>
+    <w:basedOn w:val="Standaard"/>
+    <w:next w:val="Standaard"/>
     <w:uiPriority w:val="9"/>
     <w:qFormat/>
     <w:pPr>
@@ -19753,10 +21457,10 @@
       <w:szCs w:val="40"/>
     </w:rPr>
   </w:style>
-  <w:style w:type="paragraph" w:styleId="Heading2">
+  <w:style w:type="paragraph" w:styleId="Kop2">
     <w:name w:val="heading 2"/>
-    <w:basedOn w:val="Normal"/>
-    <w:next w:val="Normal"/>
+    <w:basedOn w:val="Standaard"/>
+    <w:next w:val="Standaard"/>
     <w:uiPriority w:val="9"/>
     <w:unhideWhenUsed/>
     <w:qFormat/>
@@ -19771,10 +21475,10 @@
       <w:szCs w:val="32"/>
     </w:rPr>
   </w:style>
-  <w:style w:type="paragraph" w:styleId="Heading3">
+  <w:style w:type="paragraph" w:styleId="Kop3">
     <w:name w:val="heading 3"/>
-    <w:basedOn w:val="Normal"/>
-    <w:next w:val="Normal"/>
+    <w:basedOn w:val="Standaard"/>
+    <w:next w:val="Standaard"/>
     <w:uiPriority w:val="9"/>
     <w:semiHidden/>
     <w:unhideWhenUsed/>
@@ -19791,10 +21495,10 @@
       <w:szCs w:val="28"/>
     </w:rPr>
   </w:style>
-  <w:style w:type="paragraph" w:styleId="Heading4">
+  <w:style w:type="paragraph" w:styleId="Kop4">
     <w:name w:val="heading 4"/>
-    <w:basedOn w:val="Normal"/>
-    <w:next w:val="Normal"/>
+    <w:basedOn w:val="Standaard"/>
+    <w:next w:val="Standaard"/>
     <w:uiPriority w:val="9"/>
     <w:semiHidden/>
     <w:unhideWhenUsed/>
@@ -19811,10 +21515,10 @@
       <w:szCs w:val="24"/>
     </w:rPr>
   </w:style>
-  <w:style w:type="paragraph" w:styleId="Heading5">
+  <w:style w:type="paragraph" w:styleId="Kop5">
     <w:name w:val="heading 5"/>
-    <w:basedOn w:val="Normal"/>
-    <w:next w:val="Normal"/>
+    <w:basedOn w:val="Standaard"/>
+    <w:next w:val="Standaard"/>
     <w:uiPriority w:val="9"/>
     <w:semiHidden/>
     <w:unhideWhenUsed/>
@@ -19829,10 +21533,10 @@
       <w:color w:val="666666"/>
     </w:rPr>
   </w:style>
-  <w:style w:type="paragraph" w:styleId="Heading6">
+  <w:style w:type="paragraph" w:styleId="Kop6">
     <w:name w:val="heading 6"/>
-    <w:basedOn w:val="Normal"/>
-    <w:next w:val="Normal"/>
+    <w:basedOn w:val="Standaard"/>
+    <w:next w:val="Standaard"/>
     <w:uiPriority w:val="9"/>
     <w:semiHidden/>
     <w:unhideWhenUsed/>
@@ -19848,13 +21552,13 @@
       <w:color w:val="666666"/>
     </w:rPr>
   </w:style>
-  <w:style w:type="character" w:default="1" w:styleId="DefaultParagraphFont">
+  <w:style w:type="character" w:default="1" w:styleId="Standaardalinea-lettertype">
     <w:name w:val="Default Paragraph Font"/>
     <w:uiPriority w:val="1"/>
     <w:semiHidden/>
     <w:unhideWhenUsed/>
   </w:style>
-  <w:style w:type="table" w:default="1" w:styleId="TableNormal">
+  <w:style w:type="table" w:default="1" w:styleId="Standaardtabel">
     <w:name w:val="Normal Table"/>
     <w:uiPriority w:val="99"/>
     <w:semiHidden/>
@@ -19869,16 +21573,16 @@
       </w:tblCellMar>
     </w:tblPr>
   </w:style>
-  <w:style w:type="numbering" w:default="1" w:styleId="NoList">
+  <w:style w:type="numbering" w:default="1" w:styleId="Geenlijst">
     <w:name w:val="No List"/>
     <w:uiPriority w:val="99"/>
     <w:semiHidden/>
     <w:unhideWhenUsed/>
   </w:style>
-  <w:style w:type="paragraph" w:styleId="Title">
+  <w:style w:type="paragraph" w:styleId="Titel">
     <w:name w:val="Title"/>
-    <w:basedOn w:val="Normal"/>
-    <w:next w:val="Normal"/>
+    <w:basedOn w:val="Standaard"/>
+    <w:next w:val="Standaard"/>
     <w:uiPriority w:val="10"/>
     <w:qFormat/>
     <w:pPr>
@@ -19891,10 +21595,10 @@
       <w:szCs w:val="52"/>
     </w:rPr>
   </w:style>
-  <w:style w:type="paragraph" w:styleId="Subtitle">
+  <w:style w:type="paragraph" w:styleId="Ondertitel">
     <w:name w:val="Subtitle"/>
-    <w:basedOn w:val="Normal"/>
-    <w:next w:val="Normal"/>
+    <w:basedOn w:val="Standaard"/>
+    <w:next w:val="Standaard"/>
     <w:uiPriority w:val="11"/>
     <w:qFormat/>
     <w:pPr>
@@ -19909,7 +21613,7 @@
     </w:rPr>
   </w:style>
   <w:style w:type="table" w:customStyle="1" w:styleId="a">
-    <w:basedOn w:val="TableNormal"/>
+    <w:basedOn w:val="Standaardtabel"/>
     <w:tblPr>
       <w:tblStyleRowBandSize w:val="1"/>
       <w:tblStyleColBandSize w:val="1"/>
@@ -19920,7 +21624,7 @@
     </w:tblPr>
   </w:style>
   <w:style w:type="table" w:customStyle="1" w:styleId="a0">
-    <w:basedOn w:val="TableNormal"/>
+    <w:basedOn w:val="Standaardtabel"/>
     <w:pPr>
       <w:spacing w:line="240" w:lineRule="auto"/>
     </w:pPr>
@@ -19930,7 +21634,7 @@
     </w:tblPr>
   </w:style>
   <w:style w:type="table" w:customStyle="1" w:styleId="a1">
-    <w:basedOn w:val="TableNormal"/>
+    <w:basedOn w:val="Standaardtabel"/>
     <w:pPr>
       <w:spacing w:line="240" w:lineRule="auto"/>
     </w:pPr>
@@ -19940,7 +21644,7 @@
     </w:tblPr>
   </w:style>
   <w:style w:type="table" w:customStyle="1" w:styleId="a2">
-    <w:basedOn w:val="TableNormal"/>
+    <w:basedOn w:val="Standaardtabel"/>
     <w:pPr>
       <w:spacing w:line="240" w:lineRule="auto"/>
     </w:pPr>
@@ -19950,7 +21654,7 @@
     </w:tblPr>
   </w:style>
   <w:style w:type="table" w:customStyle="1" w:styleId="a3">
-    <w:basedOn w:val="TableNormal"/>
+    <w:basedOn w:val="Standaardtabel"/>
     <w:pPr>
       <w:spacing w:line="240" w:lineRule="auto"/>
     </w:pPr>
@@ -19959,10 +21663,10 @@
       <w:tblStyleColBandSize w:val="1"/>
     </w:tblPr>
   </w:style>
-  <w:style w:type="paragraph" w:styleId="CommentText">
+  <w:style w:type="paragraph" w:styleId="Tekstopmerking">
     <w:name w:val="annotation text"/>
-    <w:basedOn w:val="Normal"/>
-    <w:link w:val="CommentTextChar"/>
+    <w:basedOn w:val="Standaard"/>
+    <w:link w:val="TekstopmerkingChar"/>
     <w:uiPriority w:val="99"/>
     <w:semiHidden/>
     <w:unhideWhenUsed/>
@@ -19974,10 +21678,10 @@
       <w:szCs w:val="20"/>
     </w:rPr>
   </w:style>
-  <w:style w:type="character" w:customStyle="1" w:styleId="CommentTextChar">
-    <w:name w:val="Comment Text Char"/>
-    <w:basedOn w:val="DefaultParagraphFont"/>
-    <w:link w:val="CommentText"/>
+  <w:style w:type="character" w:customStyle="1" w:styleId="TekstopmerkingChar">
+    <w:name w:val="Tekst opmerking Char"/>
+    <w:basedOn w:val="Standaardalinea-lettertype"/>
+    <w:link w:val="Tekstopmerking"/>
     <w:uiPriority w:val="99"/>
     <w:semiHidden/>
     <w:rPr>
@@ -19985,9 +21689,9 @@
       <w:szCs w:val="20"/>
     </w:rPr>
   </w:style>
-  <w:style w:type="character" w:styleId="CommentReference">
+  <w:style w:type="character" w:styleId="Verwijzingopmerking">
     <w:name w:val="annotation reference"/>
-    <w:basedOn w:val="DefaultParagraphFont"/>
+    <w:basedOn w:val="Standaardalinea-lettertype"/>
     <w:uiPriority w:val="99"/>
     <w:semiHidden/>
     <w:unhideWhenUsed/>
@@ -19996,10 +21700,10 @@
       <w:szCs w:val="16"/>
     </w:rPr>
   </w:style>
-  <w:style w:type="paragraph" w:styleId="BalloonText">
+  <w:style w:type="paragraph" w:styleId="Ballontekst">
     <w:name w:val="Balloon Text"/>
-    <w:basedOn w:val="Normal"/>
-    <w:link w:val="BalloonTextChar"/>
+    <w:basedOn w:val="Standaard"/>
+    <w:link w:val="BallontekstChar"/>
     <w:uiPriority w:val="99"/>
     <w:semiHidden/>
     <w:unhideWhenUsed/>
@@ -20013,10 +21717,10 @@
       <w:szCs w:val="18"/>
     </w:rPr>
   </w:style>
-  <w:style w:type="character" w:customStyle="1" w:styleId="BalloonTextChar">
-    <w:name w:val="Balloon Text Char"/>
-    <w:basedOn w:val="DefaultParagraphFont"/>
-    <w:link w:val="BalloonText"/>
+  <w:style w:type="character" w:customStyle="1" w:styleId="BallontekstChar">
+    <w:name w:val="Ballontekst Char"/>
+    <w:basedOn w:val="Standaardalinea-lettertype"/>
+    <w:link w:val="Ballontekst"/>
     <w:uiPriority w:val="99"/>
     <w:semiHidden/>
     <w:rsid w:val="007337AF"/>
@@ -20026,11 +21730,11 @@
       <w:szCs w:val="18"/>
     </w:rPr>
   </w:style>
-  <w:style w:type="paragraph" w:styleId="CommentSubject">
+  <w:style w:type="paragraph" w:styleId="Onderwerpvanopmerking">
     <w:name w:val="annotation subject"/>
-    <w:basedOn w:val="CommentText"/>
-    <w:next w:val="CommentText"/>
-    <w:link w:val="CommentSubjectChar"/>
+    <w:basedOn w:val="Tekstopmerking"/>
+    <w:next w:val="Tekstopmerking"/>
+    <w:link w:val="OnderwerpvanopmerkingChar"/>
     <w:uiPriority w:val="99"/>
     <w:semiHidden/>
     <w:unhideWhenUsed/>
@@ -20040,10 +21744,10 @@
       <w:bCs/>
     </w:rPr>
   </w:style>
-  <w:style w:type="character" w:customStyle="1" w:styleId="CommentSubjectChar">
-    <w:name w:val="Comment Subject Char"/>
-    <w:basedOn w:val="CommentTextChar"/>
-    <w:link w:val="CommentSubject"/>
+  <w:style w:type="character" w:customStyle="1" w:styleId="OnderwerpvanopmerkingChar">
+    <w:name w:val="Onderwerp van opmerking Char"/>
+    <w:basedOn w:val="TekstopmerkingChar"/>
+    <w:link w:val="Onderwerpvanopmerking"/>
     <w:uiPriority w:val="99"/>
     <w:semiHidden/>
     <w:rsid w:val="007337AF"/>
@@ -20054,9 +21758,9 @@
       <w:szCs w:val="20"/>
     </w:rPr>
   </w:style>
-  <w:style w:type="paragraph" w:styleId="ListParagraph">
+  <w:style w:type="paragraph" w:styleId="Lijstalinea">
     <w:name w:val="List Paragraph"/>
-    <w:basedOn w:val="Normal"/>
+    <w:basedOn w:val="Standaard"/>
     <w:uiPriority w:val="34"/>
     <w:qFormat/>
     <w:rsid w:val="004126C4"/>
@@ -20066,7 +21770,7 @@
     </w:pPr>
   </w:style>
   <w:style w:type="table" w:customStyle="1" w:styleId="a4">
-    <w:basedOn w:val="TableNormal"/>
+    <w:basedOn w:val="Standaardtabel"/>
     <w:pPr>
       <w:spacing w:line="240" w:lineRule="auto"/>
     </w:pPr>
@@ -20080,7 +21784,7 @@
     </w:tblPr>
   </w:style>
   <w:style w:type="table" w:customStyle="1" w:styleId="a5">
-    <w:basedOn w:val="TableNormal"/>
+    <w:basedOn w:val="Standaardtabel"/>
     <w:pPr>
       <w:spacing w:line="240" w:lineRule="auto"/>
     </w:pPr>
@@ -20094,7 +21798,7 @@
     </w:tblPr>
   </w:style>
   <w:style w:type="table" w:customStyle="1" w:styleId="a6">
-    <w:basedOn w:val="TableNormal"/>
+    <w:basedOn w:val="Standaardtabel"/>
     <w:tblPr>
       <w:tblStyleRowBandSize w:val="1"/>
       <w:tblStyleColBandSize w:val="1"/>
@@ -20107,7 +21811,7 @@
     </w:tblPr>
   </w:style>
   <w:style w:type="table" w:customStyle="1" w:styleId="a7">
-    <w:basedOn w:val="TableNormal"/>
+    <w:basedOn w:val="Standaardtabel"/>
     <w:pPr>
       <w:spacing w:line="240" w:lineRule="auto"/>
     </w:pPr>
@@ -20121,7 +21825,7 @@
     </w:tblPr>
   </w:style>
   <w:style w:type="table" w:customStyle="1" w:styleId="a8">
-    <w:basedOn w:val="TableNormal"/>
+    <w:basedOn w:val="Standaardtabel"/>
     <w:pPr>
       <w:spacing w:line="240" w:lineRule="auto"/>
     </w:pPr>
@@ -20135,7 +21839,7 @@
     </w:tblPr>
   </w:style>
   <w:style w:type="table" w:customStyle="1" w:styleId="a9">
-    <w:basedOn w:val="TableNormal"/>
+    <w:basedOn w:val="Standaardtabel"/>
     <w:tblPr>
       <w:tblStyleRowBandSize w:val="1"/>
       <w:tblStyleColBandSize w:val="1"/>
@@ -20148,7 +21852,7 @@
     </w:tblPr>
   </w:style>
   <w:style w:type="table" w:customStyle="1" w:styleId="aa">
-    <w:basedOn w:val="TableNormal"/>
+    <w:basedOn w:val="Standaardtabel"/>
     <w:tblPr>
       <w:tblStyleRowBandSize w:val="1"/>
       <w:tblStyleColBandSize w:val="1"/>
@@ -20161,7 +21865,7 @@
     </w:tblPr>
   </w:style>
   <w:style w:type="table" w:customStyle="1" w:styleId="ab">
-    <w:basedOn w:val="TableNormal"/>
+    <w:basedOn w:val="Standaardtabel"/>
     <w:tblPr>
       <w:tblStyleRowBandSize w:val="1"/>
       <w:tblStyleColBandSize w:val="1"/>
@@ -20174,7 +21878,7 @@
     </w:tblPr>
   </w:style>
   <w:style w:type="table" w:customStyle="1" w:styleId="ac">
-    <w:basedOn w:val="TableNormal"/>
+    <w:basedOn w:val="Standaardtabel"/>
     <w:tblPr>
       <w:tblStyleRowBandSize w:val="1"/>
       <w:tblStyleColBandSize w:val="1"/>
@@ -20187,7 +21891,7 @@
     </w:tblPr>
   </w:style>
   <w:style w:type="table" w:customStyle="1" w:styleId="ad">
-    <w:basedOn w:val="TableNormal"/>
+    <w:basedOn w:val="Standaardtabel"/>
     <w:tblPr>
       <w:tblStyleRowBandSize w:val="1"/>
       <w:tblStyleColBandSize w:val="1"/>
@@ -20200,7 +21904,7 @@
     </w:tblPr>
   </w:style>
   <w:style w:type="table" w:customStyle="1" w:styleId="ae">
-    <w:basedOn w:val="TableNormal"/>
+    <w:basedOn w:val="Standaardtabel"/>
     <w:tblPr>
       <w:tblStyleRowBandSize w:val="1"/>
       <w:tblStyleColBandSize w:val="1"/>
@@ -20213,7 +21917,7 @@
     </w:tblPr>
   </w:style>
   <w:style w:type="table" w:customStyle="1" w:styleId="af">
-    <w:basedOn w:val="TableNormal"/>
+    <w:basedOn w:val="Standaardtabel"/>
     <w:tblPr>
       <w:tblStyleRowBandSize w:val="1"/>
       <w:tblStyleColBandSize w:val="1"/>
@@ -20226,7 +21930,7 @@
     </w:tblPr>
   </w:style>
   <w:style w:type="table" w:customStyle="1" w:styleId="af0">
-    <w:basedOn w:val="TableNormal"/>
+    <w:basedOn w:val="Standaardtabel"/>
     <w:tblPr>
       <w:tblStyleRowBandSize w:val="1"/>
       <w:tblStyleColBandSize w:val="1"/>
@@ -20239,7 +21943,7 @@
     </w:tblPr>
   </w:style>
   <w:style w:type="table" w:customStyle="1" w:styleId="af1">
-    <w:basedOn w:val="TableNormal"/>
+    <w:basedOn w:val="Standaardtabel"/>
     <w:tblPr>
       <w:tblStyleRowBandSize w:val="1"/>
       <w:tblStyleColBandSize w:val="1"/>
@@ -20252,7 +21956,7 @@
     </w:tblPr>
   </w:style>
   <w:style w:type="table" w:customStyle="1" w:styleId="af2">
-    <w:basedOn w:val="TableNormal"/>
+    <w:basedOn w:val="Standaardtabel"/>
     <w:tblPr>
       <w:tblStyleRowBandSize w:val="1"/>
       <w:tblStyleColBandSize w:val="1"/>
@@ -20265,7 +21969,7 @@
     </w:tblPr>
   </w:style>
   <w:style w:type="table" w:customStyle="1" w:styleId="af3">
-    <w:basedOn w:val="TableNormal"/>
+    <w:basedOn w:val="Standaardtabel"/>
     <w:tblPr>
       <w:tblStyleRowBandSize w:val="1"/>
       <w:tblStyleColBandSize w:val="1"/>
@@ -20278,7 +21982,7 @@
     </w:tblPr>
   </w:style>
   <w:style w:type="table" w:customStyle="1" w:styleId="af4">
-    <w:basedOn w:val="TableNormal"/>
+    <w:basedOn w:val="Standaardtabel"/>
     <w:tblPr>
       <w:tblStyleRowBandSize w:val="1"/>
       <w:tblStyleColBandSize w:val="1"/>
@@ -20291,7 +21995,7 @@
     </w:tblPr>
   </w:style>
   <w:style w:type="table" w:customStyle="1" w:styleId="af5">
-    <w:basedOn w:val="TableNormal"/>
+    <w:basedOn w:val="Standaardtabel"/>
     <w:tblPr>
       <w:tblStyleRowBandSize w:val="1"/>
       <w:tblStyleColBandSize w:val="1"/>
@@ -20304,7 +22008,7 @@
     </w:tblPr>
   </w:style>
   <w:style w:type="table" w:customStyle="1" w:styleId="af6">
-    <w:basedOn w:val="TableNormal"/>
+    <w:basedOn w:val="Standaardtabel"/>
     <w:tblPr>
       <w:tblStyleRowBandSize w:val="1"/>
       <w:tblStyleColBandSize w:val="1"/>
@@ -20317,7 +22021,7 @@
     </w:tblPr>
   </w:style>
   <w:style w:type="table" w:customStyle="1" w:styleId="af7">
-    <w:basedOn w:val="TableNormal"/>
+    <w:basedOn w:val="Standaardtabel"/>
     <w:tblPr>
       <w:tblStyleRowBandSize w:val="1"/>
       <w:tblStyleColBandSize w:val="1"/>
@@ -20330,7 +22034,7 @@
     </w:tblPr>
   </w:style>
   <w:style w:type="table" w:customStyle="1" w:styleId="af8">
-    <w:basedOn w:val="TableNormal"/>
+    <w:basedOn w:val="Standaardtabel"/>
     <w:tblPr>
       <w:tblStyleRowBandSize w:val="1"/>
       <w:tblStyleColBandSize w:val="1"/>
@@ -20343,7 +22047,7 @@
     </w:tblPr>
   </w:style>
   <w:style w:type="table" w:customStyle="1" w:styleId="af9">
-    <w:basedOn w:val="TableNormal"/>
+    <w:basedOn w:val="Standaardtabel"/>
     <w:tblPr>
       <w:tblStyleRowBandSize w:val="1"/>
       <w:tblStyleColBandSize w:val="1"/>
@@ -20356,7 +22060,7 @@
     </w:tblPr>
   </w:style>
   <w:style w:type="table" w:customStyle="1" w:styleId="afa">
-    <w:basedOn w:val="TableNormal"/>
+    <w:basedOn w:val="Standaardtabel"/>
     <w:tblPr>
       <w:tblStyleRowBandSize w:val="1"/>
       <w:tblStyleColBandSize w:val="1"/>

</xml_diff>